<commit_message>
More Changes to Tour Commands + Use Case Diagram finished
</commit_message>
<xml_diff>
--- a/Protokoll.docx
+++ b/Protokoll.docx
@@ -1,102 +1,960 @@
 
 <file path=word/document.xml><?xml version="1.0" encoding="utf-8"?>
-<w:document xmlns:wpc="http://schemas.microsoft.com/office/word/2010/wordprocessingCanvas" xmlns:cx="http://schemas.microsoft.com/office/drawing/2014/chartex" xmlns:cx1="http://schemas.microsoft.com/office/drawing/2015/9/8/chartex" xmlns:cx2="http://schemas.microsoft.com/office/drawing/2015/10/21/chartex" xmlns:cx3="http://schemas.microsoft.com/office/drawing/2016/5/9/chartex" xmlns:cx4="http://schemas.microsoft.com/office/drawing/2016/5/10/chartex" xmlns:cx5="http://schemas.microsoft.com/office/drawing/2016/5/11/chartex" xmlns:cx6="http://schemas.microsoft.com/office/drawing/2016/5/12/chartex" xmlns:cx7="http://schemas.microsoft.com/office/drawing/2016/5/13/chartex" xmlns:cx8="http://schemas.microsoft.com/office/drawing/2016/5/14/chartex" xmlns:mc="http://schemas.openxmlformats.org/markup-compatibility/2006" xmlns:aink="http://schemas.microsoft.com/office/drawing/2016/ink" xmlns:am3d="http://schemas.microsoft.com/office/drawing/2017/model3d" xmlns:o="urn:schemas-microsoft-com:office:office" xmlns:r="http://schemas.openxmlformats.org/officeDocument/2006/relationships" xmlns:m="http://schemas.openxmlformats.org/officeDocument/2006/math" xmlns:v="urn:schemas-microsoft-com:vml" xmlns:wp14="http://schemas.microsoft.com/office/word/2010/wordprocessingDrawing" xmlns:wp="http://schemas.openxmlformats.org/drawingml/2006/wordprocessingDrawing" xmlns:w10="urn:schemas-microsoft-com:office:word" xmlns:w="http://schemas.openxmlformats.org/wordprocessingml/2006/main" xmlns:w14="http://schemas.microsoft.com/office/word/2010/wordml" xmlns:w15="http://schemas.microsoft.com/office/word/2012/wordml" xmlns:w16cex="http://schemas.microsoft.com/office/word/2018/wordml/cex" xmlns:w16cid="http://schemas.microsoft.com/office/word/2016/wordml/cid" xmlns:w16="http://schemas.microsoft.com/office/word/2018/wordml" xmlns:w16sdtdh="http://schemas.microsoft.com/office/word/2020/wordml/sdtdatahash" xmlns:w16se="http://schemas.microsoft.com/office/word/2015/wordml/symex" xmlns:wpg="http://schemas.microsoft.com/office/word/2010/wordprocessingGroup" xmlns:wpi="http://schemas.microsoft.com/office/word/2010/wordprocessingInk" xmlns:wne="http://schemas.microsoft.com/office/word/2006/wordml" xmlns:wps="http://schemas.microsoft.com/office/word/2010/wordprocessingShape" mc:Ignorable="w14 w15 w16se w16cid w16 w16cex w16sdtdh wp14">
+<w:document xmlns:wpc="http://schemas.microsoft.com/office/word/2010/wordprocessingCanvas" xmlns:cx="http://schemas.microsoft.com/office/drawing/2014/chartex" xmlns:cx1="http://schemas.microsoft.com/office/drawing/2015/9/8/chartex" xmlns:cx2="http://schemas.microsoft.com/office/drawing/2015/10/21/chartex" xmlns:cx3="http://schemas.microsoft.com/office/drawing/2016/5/9/chartex" xmlns:cx4="http://schemas.microsoft.com/office/drawing/2016/5/10/chartex" xmlns:cx5="http://schemas.microsoft.com/office/drawing/2016/5/11/chartex" xmlns:cx6="http://schemas.microsoft.com/office/drawing/2016/5/12/chartex" xmlns:cx7="http://schemas.microsoft.com/office/drawing/2016/5/13/chartex" xmlns:cx8="http://schemas.microsoft.com/office/drawing/2016/5/14/chartex" xmlns:mc="http://schemas.openxmlformats.org/markup-compatibility/2006" xmlns:aink="http://schemas.microsoft.com/office/drawing/2016/ink" xmlns:am3d="http://schemas.microsoft.com/office/drawing/2017/model3d" xmlns:o="urn:schemas-microsoft-com:office:office" xmlns:oel="http://schemas.microsoft.com/office/2019/extlst" xmlns:r="http://schemas.openxmlformats.org/officeDocument/2006/relationships" xmlns:m="http://schemas.openxmlformats.org/officeDocument/2006/math" xmlns:v="urn:schemas-microsoft-com:vml" xmlns:wp14="http://schemas.microsoft.com/office/word/2010/wordprocessingDrawing" xmlns:wp="http://schemas.openxmlformats.org/drawingml/2006/wordprocessingDrawing" xmlns:w10="urn:schemas-microsoft-com:office:word" xmlns:w="http://schemas.openxmlformats.org/wordprocessingml/2006/main" xmlns:w14="http://schemas.microsoft.com/office/word/2010/wordml" xmlns:w15="http://schemas.microsoft.com/office/word/2012/wordml" xmlns:w16cex="http://schemas.microsoft.com/office/word/2018/wordml/cex" xmlns:w16cid="http://schemas.microsoft.com/office/word/2016/wordml/cid" xmlns:w16="http://schemas.microsoft.com/office/word/2018/wordml" xmlns:w16sdtdh="http://schemas.microsoft.com/office/word/2020/wordml/sdtdatahash" xmlns:w16se="http://schemas.microsoft.com/office/word/2015/wordml/symex" xmlns:wpg="http://schemas.microsoft.com/office/word/2010/wordprocessingGroup" xmlns:wpi="http://schemas.microsoft.com/office/word/2010/wordprocessingInk" xmlns:wne="http://schemas.microsoft.com/office/word/2006/wordml" xmlns:wps="http://schemas.microsoft.com/office/word/2010/wordprocessingShape" mc:Ignorable="w14 w15 w16se w16cid w16 w16cex w16sdtdh wp14">
   <w:body>
     <w:p>
       <w:pPr>
-        <w:rPr>
+        <w:jc w:val="center"/>
+        <w:rPr>
+          <w:rFonts w:cstheme="minorHAnsi"/>
+          <w:b/>
+          <w:bCs/>
+          <w:sz w:val="32"/>
+          <w:szCs w:val="32"/>
+          <w:u w:val="single"/>
           <w:lang w:val="en-US"/>
         </w:rPr>
       </w:pPr>
       <w:r>
         <w:rPr>
-          <w:lang w:val="en-US"/>
-        </w:rPr>
-        <w:t>App architecture:</w:t>
-      </w:r>
+          <w:rFonts w:cstheme="minorHAnsi"/>
+          <w:b/>
+          <w:bCs/>
+          <w:sz w:val="32"/>
+          <w:szCs w:val="32"/>
+          <w:u w:val="single"/>
+          <w:lang w:val="en-US"/>
+        </w:rPr>
+        <w:t xml:space="preserve">Protocol – </w:t>
+      </w:r>
+      <w:proofErr w:type="spellStart"/>
+      <w:r>
+        <w:rPr>
+          <w:rFonts w:cstheme="minorHAnsi"/>
+          <w:b/>
+          <w:bCs/>
+          <w:sz w:val="32"/>
+          <w:szCs w:val="32"/>
+          <w:u w:val="single"/>
+          <w:lang w:val="en-US"/>
+        </w:rPr>
+        <w:t>Tour_Planner</w:t>
+      </w:r>
+      <w:proofErr w:type="spellEnd"/>
     </w:p>
     <w:p>
       <w:pPr>
         <w:rPr>
+          <w:rFonts w:cstheme="minorHAnsi"/>
+          <w:sz w:val="28"/>
+          <w:szCs w:val="28"/>
+          <w:u w:val="single"/>
           <w:lang w:val="en-US"/>
         </w:rPr>
       </w:pPr>
       <w:r>
         <w:rPr>
-          <w:lang w:val="en-US"/>
-        </w:rPr>
-        <w:t>Use Cases:</w:t>
+          <w:rFonts w:cstheme="minorHAnsi"/>
+          <w:sz w:val="28"/>
+          <w:szCs w:val="28"/>
+          <w:u w:val="single"/>
+          <w:lang w:val="en-US"/>
+        </w:rPr>
+        <w:t>App architecture:</w:t>
       </w:r>
     </w:p>
     <w:p>
       <w:pPr>
         <w:rPr>
+          <w:rFonts w:cstheme="minorHAnsi"/>
+          <w:sz w:val="24"/>
+          <w:szCs w:val="24"/>
           <w:lang w:val="en-US"/>
         </w:rPr>
       </w:pPr>
       <w:r>
         <w:rPr>
-          <w:lang w:val="en-US"/>
-        </w:rPr>
-        <w:t>UX, library decisions, lessons learned:</w:t>
+          <w:rFonts w:cstheme="minorHAnsi"/>
+          <w:sz w:val="24"/>
+          <w:szCs w:val="24"/>
+          <w:lang w:val="en-US"/>
+        </w:rPr>
+        <w:t xml:space="preserve">The App is </w:t>
+      </w:r>
+      <w:r>
+        <w:rPr>
+          <w:rFonts w:cstheme="minorHAnsi"/>
+          <w:sz w:val="24"/>
+          <w:szCs w:val="24"/>
+          <w:lang w:val="en-US"/>
+        </w:rPr>
+        <w:t>split in 3 layers: User Interface</w:t>
+      </w:r>
+      <w:r>
+        <w:rPr>
+          <w:rFonts w:cstheme="minorHAnsi"/>
+          <w:sz w:val="24"/>
+          <w:szCs w:val="24"/>
+          <w:lang w:val="en-US"/>
+        </w:rPr>
+        <w:t xml:space="preserve"> (UI)</w:t>
+      </w:r>
+      <w:r>
+        <w:rPr>
+          <w:rFonts w:cstheme="minorHAnsi"/>
+          <w:sz w:val="24"/>
+          <w:szCs w:val="24"/>
+          <w:lang w:val="en-US"/>
+        </w:rPr>
+        <w:t>, Business Layer</w:t>
+      </w:r>
+      <w:r>
+        <w:rPr>
+          <w:rFonts w:cstheme="minorHAnsi"/>
+          <w:sz w:val="24"/>
+          <w:szCs w:val="24"/>
+          <w:lang w:val="en-US"/>
+        </w:rPr>
+        <w:t xml:space="preserve"> (BL)</w:t>
+      </w:r>
+      <w:r>
+        <w:rPr>
+          <w:rFonts w:cstheme="minorHAnsi"/>
+          <w:sz w:val="24"/>
+          <w:szCs w:val="24"/>
+          <w:lang w:val="en-US"/>
+        </w:rPr>
+        <w:t xml:space="preserve"> and Data Access Layer</w:t>
+      </w:r>
+      <w:r>
+        <w:rPr>
+          <w:rFonts w:cstheme="minorHAnsi"/>
+          <w:sz w:val="24"/>
+          <w:szCs w:val="24"/>
+          <w:lang w:val="en-US"/>
+        </w:rPr>
+        <w:t xml:space="preserve"> (DAL)</w:t>
+      </w:r>
+      <w:r>
+        <w:rPr>
+          <w:rFonts w:cstheme="minorHAnsi"/>
+          <w:sz w:val="24"/>
+          <w:szCs w:val="24"/>
+          <w:lang w:val="en-US"/>
+        </w:rPr>
+        <w:t>.</w:t>
+      </w:r>
+      <w:r>
+        <w:rPr>
+          <w:rFonts w:cstheme="minorHAnsi"/>
+          <w:sz w:val="24"/>
+          <w:szCs w:val="24"/>
+          <w:lang w:val="en-US"/>
+        </w:rPr>
+        <w:br/>
+        <w:t xml:space="preserve">The User Interface includes the MVVM pattern: Model – View – </w:t>
+      </w:r>
+      <w:proofErr w:type="spellStart"/>
+      <w:r>
+        <w:rPr>
+          <w:rFonts w:cstheme="minorHAnsi"/>
+          <w:sz w:val="24"/>
+          <w:szCs w:val="24"/>
+          <w:lang w:val="en-US"/>
+        </w:rPr>
+        <w:t>ViewModel</w:t>
+      </w:r>
+      <w:proofErr w:type="spellEnd"/>
+      <w:r>
+        <w:rPr>
+          <w:rFonts w:cstheme="minorHAnsi"/>
+          <w:sz w:val="24"/>
+          <w:szCs w:val="24"/>
+          <w:lang w:val="en-US"/>
+        </w:rPr>
+        <w:t xml:space="preserve">. </w:t>
+      </w:r>
+      <w:r>
+        <w:rPr>
+          <w:rFonts w:cstheme="minorHAnsi"/>
+          <w:sz w:val="24"/>
+          <w:szCs w:val="24"/>
+          <w:lang w:val="en-US"/>
+        </w:rPr>
+        <w:t xml:space="preserve">When starting the application, the </w:t>
+      </w:r>
+      <w:proofErr w:type="spellStart"/>
+      <w:r>
+        <w:rPr>
+          <w:rFonts w:cstheme="minorHAnsi"/>
+          <w:sz w:val="24"/>
+          <w:szCs w:val="24"/>
+          <w:lang w:val="en-US"/>
+        </w:rPr>
+        <w:t>App.xaml.cs</w:t>
+      </w:r>
+      <w:proofErr w:type="spellEnd"/>
+      <w:r>
+        <w:rPr>
+          <w:rFonts w:cstheme="minorHAnsi"/>
+          <w:sz w:val="24"/>
+          <w:szCs w:val="24"/>
+          <w:lang w:val="en-US"/>
+        </w:rPr>
+        <w:t xml:space="preserve"> creates the </w:t>
+      </w:r>
+      <w:proofErr w:type="spellStart"/>
+      <w:r>
+        <w:rPr>
+          <w:rFonts w:cstheme="minorHAnsi"/>
+          <w:sz w:val="24"/>
+          <w:szCs w:val="24"/>
+          <w:lang w:val="en-US"/>
+        </w:rPr>
+        <w:t>ViewModels</w:t>
+      </w:r>
+      <w:proofErr w:type="spellEnd"/>
+      <w:r>
+        <w:rPr>
+          <w:rFonts w:cstheme="minorHAnsi"/>
+          <w:sz w:val="24"/>
+          <w:szCs w:val="24"/>
+          <w:lang w:val="en-US"/>
+        </w:rPr>
+        <w:t xml:space="preserve"> and the </w:t>
+      </w:r>
+      <w:proofErr w:type="spellStart"/>
+      <w:r>
+        <w:rPr>
+          <w:rFonts w:cstheme="minorHAnsi"/>
+          <w:sz w:val="24"/>
+          <w:szCs w:val="24"/>
+          <w:lang w:val="en-US"/>
+        </w:rPr>
+        <w:t>MainViewModel</w:t>
+      </w:r>
+      <w:proofErr w:type="spellEnd"/>
+      <w:r>
+        <w:rPr>
+          <w:rFonts w:cstheme="minorHAnsi"/>
+          <w:sz w:val="24"/>
+          <w:szCs w:val="24"/>
+          <w:lang w:val="en-US"/>
+        </w:rPr>
+        <w:t xml:space="preserve">. The </w:t>
+      </w:r>
+      <w:proofErr w:type="spellStart"/>
+      <w:r>
+        <w:rPr>
+          <w:rFonts w:cstheme="minorHAnsi"/>
+          <w:sz w:val="24"/>
+          <w:szCs w:val="24"/>
+          <w:lang w:val="en-US"/>
+        </w:rPr>
+        <w:t>ViewModels</w:t>
+      </w:r>
+      <w:proofErr w:type="spellEnd"/>
+      <w:r>
+        <w:rPr>
+          <w:rFonts w:cstheme="minorHAnsi"/>
+          <w:sz w:val="24"/>
+          <w:szCs w:val="24"/>
+          <w:lang w:val="en-US"/>
+        </w:rPr>
+        <w:t xml:space="preserve"> are the bound to the Views (Databinding) and get/show the data.</w:t>
+      </w:r>
+      <w:r>
+        <w:rPr>
+          <w:rFonts w:cstheme="minorHAnsi"/>
+          <w:sz w:val="24"/>
+          <w:szCs w:val="24"/>
+          <w:lang w:val="en-US"/>
+        </w:rPr>
+        <w:br/>
+        <w:t xml:space="preserve">In the </w:t>
+      </w:r>
+      <w:r>
+        <w:rPr>
+          <w:rFonts w:cstheme="minorHAnsi"/>
+          <w:sz w:val="24"/>
+          <w:szCs w:val="24"/>
+          <w:lang w:val="en-US"/>
+        </w:rPr>
+        <w:t xml:space="preserve">BL </w:t>
+      </w:r>
+      <w:r>
+        <w:rPr>
+          <w:rFonts w:cstheme="minorHAnsi"/>
+          <w:sz w:val="24"/>
+          <w:szCs w:val="24"/>
+          <w:lang w:val="en-US"/>
+        </w:rPr>
+        <w:t>the logic</w:t>
+      </w:r>
+      <w:r>
+        <w:rPr>
+          <w:rFonts w:cstheme="minorHAnsi"/>
+          <w:sz w:val="24"/>
+          <w:szCs w:val="24"/>
+          <w:lang w:val="en-US"/>
+        </w:rPr>
+        <w:t xml:space="preserve"> is</w:t>
+      </w:r>
+      <w:r>
+        <w:rPr>
+          <w:rFonts w:cstheme="minorHAnsi"/>
+          <w:sz w:val="24"/>
+          <w:szCs w:val="24"/>
+          <w:lang w:val="en-US"/>
+        </w:rPr>
+        <w:t xml:space="preserve"> implemented. The Controllers are called from the UI, </w:t>
+      </w:r>
+      <w:r>
+        <w:rPr>
+          <w:rFonts w:cstheme="minorHAnsi"/>
+          <w:sz w:val="24"/>
+          <w:szCs w:val="24"/>
+          <w:lang w:val="en-US"/>
+        </w:rPr>
+        <w:t xml:space="preserve">handling requests like </w:t>
+      </w:r>
+      <w:r>
+        <w:rPr>
+          <w:rFonts w:cstheme="minorHAnsi"/>
+          <w:sz w:val="24"/>
+          <w:szCs w:val="24"/>
+          <w:lang w:val="en-US"/>
+        </w:rPr>
+        <w:t xml:space="preserve">adding and deleting tours/logs, create the map </w:t>
+      </w:r>
+      <w:r>
+        <w:rPr>
+          <w:rFonts w:cstheme="minorHAnsi"/>
+          <w:sz w:val="24"/>
+          <w:szCs w:val="24"/>
+          <w:lang w:val="en-US"/>
+        </w:rPr>
+        <w:t xml:space="preserve">for the tours </w:t>
+      </w:r>
+      <w:r>
+        <w:rPr>
+          <w:rFonts w:cstheme="minorHAnsi"/>
+          <w:sz w:val="24"/>
+          <w:szCs w:val="24"/>
+          <w:lang w:val="en-US"/>
+        </w:rPr>
+        <w:t xml:space="preserve">through </w:t>
+      </w:r>
+      <w:r>
+        <w:rPr>
+          <w:rFonts w:cstheme="minorHAnsi"/>
+          <w:sz w:val="24"/>
+          <w:szCs w:val="24"/>
+          <w:lang w:val="en-US"/>
+        </w:rPr>
+        <w:t xml:space="preserve">the MapQuest calls and then they send the data to the DAL. The two </w:t>
+      </w:r>
+      <w:proofErr w:type="spellStart"/>
+      <w:r>
+        <w:rPr>
+          <w:rFonts w:cstheme="minorHAnsi"/>
+          <w:sz w:val="24"/>
+          <w:szCs w:val="24"/>
+          <w:lang w:val="en-US"/>
+        </w:rPr>
+        <w:t>DataHandlers</w:t>
+      </w:r>
+      <w:proofErr w:type="spellEnd"/>
+      <w:r>
+        <w:rPr>
+          <w:rFonts w:cstheme="minorHAnsi"/>
+          <w:sz w:val="24"/>
+          <w:szCs w:val="24"/>
+          <w:lang w:val="en-US"/>
+        </w:rPr>
+        <w:t xml:space="preserve"> in the DAL</w:t>
+      </w:r>
+      <w:r>
+        <w:rPr>
+          <w:rFonts w:cstheme="minorHAnsi"/>
+          <w:sz w:val="24"/>
+          <w:szCs w:val="24"/>
+          <w:lang w:val="en-US"/>
+        </w:rPr>
+        <w:t xml:space="preserve"> handle the incoming requests</w:t>
+      </w:r>
+      <w:r>
+        <w:rPr>
+          <w:rFonts w:cstheme="minorHAnsi"/>
+          <w:sz w:val="24"/>
+          <w:szCs w:val="24"/>
+          <w:lang w:val="en-US"/>
+        </w:rPr>
+        <w:t xml:space="preserve"> from the BL, get the SQL Statements from the </w:t>
+      </w:r>
+      <w:proofErr w:type="spellStart"/>
+      <w:r>
+        <w:rPr>
+          <w:rFonts w:cstheme="minorHAnsi"/>
+          <w:sz w:val="24"/>
+          <w:szCs w:val="24"/>
+          <w:lang w:val="en-US"/>
+        </w:rPr>
+        <w:t>SqlCommand</w:t>
+      </w:r>
+      <w:proofErr w:type="spellEnd"/>
+      <w:r>
+        <w:rPr>
+          <w:rFonts w:cstheme="minorHAnsi"/>
+          <w:sz w:val="24"/>
+          <w:szCs w:val="24"/>
+          <w:lang w:val="en-US"/>
+        </w:rPr>
+        <w:t xml:space="preserve"> classes and return the data from the </w:t>
+      </w:r>
+      <w:proofErr w:type="spellStart"/>
+      <w:r>
+        <w:rPr>
+          <w:rFonts w:cstheme="minorHAnsi"/>
+          <w:sz w:val="24"/>
+          <w:szCs w:val="24"/>
+          <w:lang w:val="en-US"/>
+        </w:rPr>
+        <w:t>postgre</w:t>
+      </w:r>
+      <w:proofErr w:type="spellEnd"/>
+      <w:r>
+        <w:rPr>
+          <w:rFonts w:cstheme="minorHAnsi"/>
+          <w:sz w:val="24"/>
+          <w:szCs w:val="24"/>
+          <w:lang w:val="en-US"/>
+        </w:rPr>
+        <w:t xml:space="preserve"> </w:t>
+      </w:r>
+      <w:proofErr w:type="spellStart"/>
+      <w:r>
+        <w:rPr>
+          <w:rFonts w:cstheme="minorHAnsi"/>
+          <w:sz w:val="24"/>
+          <w:szCs w:val="24"/>
+          <w:lang w:val="en-US"/>
+        </w:rPr>
+        <w:t>sql</w:t>
+      </w:r>
+      <w:proofErr w:type="spellEnd"/>
+      <w:r>
+        <w:rPr>
+          <w:rFonts w:cstheme="minorHAnsi"/>
+          <w:sz w:val="24"/>
+          <w:szCs w:val="24"/>
+          <w:lang w:val="en-US"/>
+        </w:rPr>
+        <w:t xml:space="preserve"> database.</w:t>
+      </w:r>
+      <w:r>
+        <w:rPr>
+          <w:rFonts w:cstheme="minorHAnsi"/>
+          <w:sz w:val="24"/>
+          <w:szCs w:val="24"/>
+          <w:lang w:val="en-US"/>
+        </w:rPr>
+        <w:t xml:space="preserve"> </w:t>
       </w:r>
     </w:p>
     <w:p>
       <w:pPr>
         <w:rPr>
+          <w:rFonts w:cstheme="minorHAnsi"/>
+          <w:sz w:val="28"/>
+          <w:szCs w:val="28"/>
+          <w:u w:val="single"/>
           <w:lang w:val="en-US"/>
         </w:rPr>
       </w:pPr>
       <w:r>
         <w:rPr>
-          <w:lang w:val="en-US"/>
-        </w:rPr>
-        <w:t>Design pattern:</w:t>
+          <w:rFonts w:cstheme="minorHAnsi"/>
+          <w:sz w:val="28"/>
+          <w:szCs w:val="28"/>
+          <w:u w:val="single"/>
+          <w:lang w:val="en-US"/>
+        </w:rPr>
+        <w:t>Use Cases:</w:t>
       </w:r>
     </w:p>
     <w:p>
       <w:pPr>
         <w:rPr>
+          <w:rFonts w:cstheme="minorHAnsi"/>
+          <w:sz w:val="24"/>
+          <w:szCs w:val="24"/>
           <w:lang w:val="en-US"/>
         </w:rPr>
       </w:pPr>
       <w:r>
         <w:rPr>
-          <w:lang w:val="en-US"/>
-        </w:rPr>
-        <w:t>Unit Testing D</w:t>
-      </w:r>
-      <w:r>
-        <w:rPr>
-          <w:lang w:val="en-US"/>
-        </w:rPr>
-        <w:t>ecisions:</w:t>
+          <w:rFonts w:cstheme="minorHAnsi"/>
+          <w:sz w:val="24"/>
+          <w:szCs w:val="24"/>
+          <w:lang w:val="en-US"/>
+        </w:rPr>
+        <w:t>Use Case 1: Add Tour</w:t>
+      </w:r>
+      <w:r>
+        <w:rPr>
+          <w:rFonts w:cstheme="minorHAnsi"/>
+          <w:sz w:val="24"/>
+          <w:szCs w:val="24"/>
+          <w:lang w:val="en-US"/>
+        </w:rPr>
+        <w:br/>
+        <w:t xml:space="preserve">The User adds a new tour via the User Interface. In the UI the user enters the data of the tour and this data is sent to the Tour Controller in the Business Layer. The Tour Controller creates the map with the MapQuest included, and sends </w:t>
+      </w:r>
+      <w:r>
+        <w:rPr>
+          <w:rFonts w:cstheme="minorHAnsi"/>
+          <w:sz w:val="24"/>
+          <w:szCs w:val="24"/>
+          <w:lang w:val="en-US"/>
+        </w:rPr>
+        <w:t xml:space="preserve">this data to the </w:t>
+      </w:r>
+      <w:proofErr w:type="spellStart"/>
+      <w:r>
+        <w:rPr>
+          <w:rFonts w:cstheme="minorHAnsi"/>
+          <w:sz w:val="24"/>
+          <w:szCs w:val="24"/>
+          <w:lang w:val="en-US"/>
+        </w:rPr>
+        <w:t>TourDataHandler</w:t>
+      </w:r>
+      <w:proofErr w:type="spellEnd"/>
+      <w:r>
+        <w:rPr>
+          <w:rFonts w:cstheme="minorHAnsi"/>
+          <w:sz w:val="24"/>
+          <w:szCs w:val="24"/>
+          <w:lang w:val="en-US"/>
+        </w:rPr>
+        <w:t xml:space="preserve"> in the Data Access Layer. There the </w:t>
+      </w:r>
+      <w:proofErr w:type="spellStart"/>
+      <w:r>
+        <w:rPr>
+          <w:rFonts w:cstheme="minorHAnsi"/>
+          <w:sz w:val="24"/>
+          <w:szCs w:val="24"/>
+          <w:lang w:val="en-US"/>
+        </w:rPr>
+        <w:t>TourDataHandler</w:t>
+      </w:r>
+      <w:proofErr w:type="spellEnd"/>
+      <w:r>
+        <w:rPr>
+          <w:rFonts w:cstheme="minorHAnsi"/>
+          <w:sz w:val="24"/>
+          <w:szCs w:val="24"/>
+          <w:lang w:val="en-US"/>
+        </w:rPr>
+        <w:t xml:space="preserve"> saves the data in the </w:t>
+      </w:r>
+      <w:proofErr w:type="spellStart"/>
+      <w:r>
+        <w:rPr>
+          <w:rFonts w:cstheme="minorHAnsi"/>
+          <w:sz w:val="24"/>
+          <w:szCs w:val="24"/>
+          <w:lang w:val="en-US"/>
+        </w:rPr>
+        <w:t>postgresql</w:t>
+      </w:r>
+      <w:proofErr w:type="spellEnd"/>
+      <w:r>
+        <w:rPr>
+          <w:rFonts w:cstheme="minorHAnsi"/>
+          <w:sz w:val="24"/>
+          <w:szCs w:val="24"/>
+          <w:lang w:val="en-US"/>
+        </w:rPr>
+        <w:t xml:space="preserve"> database with the provided </w:t>
+      </w:r>
+      <w:proofErr w:type="spellStart"/>
+      <w:r>
+        <w:rPr>
+          <w:rFonts w:cstheme="minorHAnsi"/>
+          <w:sz w:val="24"/>
+          <w:szCs w:val="24"/>
+          <w:lang w:val="en-US"/>
+        </w:rPr>
+        <w:t>SQLCommands</w:t>
+      </w:r>
+      <w:proofErr w:type="spellEnd"/>
+      <w:r>
+        <w:rPr>
+          <w:rFonts w:cstheme="minorHAnsi"/>
+          <w:sz w:val="24"/>
+          <w:szCs w:val="24"/>
+          <w:lang w:val="en-US"/>
+        </w:rPr>
+        <w:t>.</w:t>
       </w:r>
     </w:p>
     <w:p>
       <w:pPr>
         <w:rPr>
+          <w:rFonts w:cstheme="minorHAnsi"/>
+          <w:sz w:val="24"/>
+          <w:szCs w:val="24"/>
           <w:lang w:val="en-US"/>
         </w:rPr>
       </w:pPr>
       <w:r>
         <w:rPr>
-          <w:lang w:val="en-US"/>
-        </w:rPr>
-        <w:t>Tracked time:</w:t>
+          <w:rFonts w:cstheme="minorHAnsi"/>
+          <w:sz w:val="24"/>
+          <w:szCs w:val="24"/>
+          <w:lang w:val="en-US"/>
+        </w:rPr>
+        <w:t>Use Case 2: Delete Tour</w:t>
+      </w:r>
+      <w:r>
+        <w:rPr>
+          <w:rFonts w:cstheme="minorHAnsi"/>
+          <w:sz w:val="24"/>
+          <w:szCs w:val="24"/>
+          <w:lang w:val="en-US"/>
+        </w:rPr>
+        <w:br/>
+        <w:t xml:space="preserve">The User selects a tour from the Shown Tours in the UI. The data is sent to the Tour Controller which calls the </w:t>
+      </w:r>
+      <w:proofErr w:type="spellStart"/>
+      <w:r>
+        <w:rPr>
+          <w:rFonts w:cstheme="minorHAnsi"/>
+          <w:sz w:val="24"/>
+          <w:szCs w:val="24"/>
+          <w:lang w:val="en-US"/>
+        </w:rPr>
+        <w:t>TourDataHandler</w:t>
+      </w:r>
+      <w:proofErr w:type="spellEnd"/>
+      <w:r>
+        <w:rPr>
+          <w:rFonts w:cstheme="minorHAnsi"/>
+          <w:sz w:val="24"/>
+          <w:szCs w:val="24"/>
+          <w:lang w:val="en-US"/>
+        </w:rPr>
+        <w:t xml:space="preserve"> to delete the selected Tour with the provided </w:t>
+      </w:r>
+      <w:proofErr w:type="spellStart"/>
+      <w:r>
+        <w:rPr>
+          <w:rFonts w:cstheme="minorHAnsi"/>
+          <w:sz w:val="24"/>
+          <w:szCs w:val="24"/>
+          <w:lang w:val="en-US"/>
+        </w:rPr>
+        <w:t>SQLCommands</w:t>
+      </w:r>
+      <w:proofErr w:type="spellEnd"/>
+      <w:r>
+        <w:rPr>
+          <w:rFonts w:cstheme="minorHAnsi"/>
+          <w:sz w:val="24"/>
+          <w:szCs w:val="24"/>
+          <w:lang w:val="en-US"/>
+        </w:rPr>
+        <w:t>.</w:t>
       </w:r>
     </w:p>
     <w:p>
       <w:pPr>
         <w:rPr>
+          <w:rFonts w:cstheme="minorHAnsi"/>
+          <w:sz w:val="24"/>
+          <w:szCs w:val="24"/>
           <w:lang w:val="en-US"/>
         </w:rPr>
       </w:pPr>
       <w:r>
         <w:rPr>
-          <w:lang w:val="en-US"/>
-        </w:rPr>
+          <w:rFonts w:cstheme="minorHAnsi"/>
+          <w:sz w:val="24"/>
+          <w:szCs w:val="24"/>
+          <w:lang w:val="en-US"/>
+        </w:rPr>
+        <w:t>Use Case 3: Add Log</w:t>
+      </w:r>
+      <w:r>
+        <w:rPr>
+          <w:rFonts w:cstheme="minorHAnsi"/>
+          <w:sz w:val="24"/>
+          <w:szCs w:val="24"/>
+          <w:lang w:val="en-US"/>
+        </w:rPr>
+        <w:br/>
+        <w:t xml:space="preserve">The User selects a tour from the Shown Tours and adds a new Log to it. The selected tour and the data input from the user is collected in the UI and sent to the </w:t>
+      </w:r>
+      <w:proofErr w:type="spellStart"/>
+      <w:r>
+        <w:rPr>
+          <w:rFonts w:cstheme="minorHAnsi"/>
+          <w:sz w:val="24"/>
+          <w:szCs w:val="24"/>
+          <w:lang w:val="en-US"/>
+        </w:rPr>
+        <w:t>LogController</w:t>
+      </w:r>
+      <w:proofErr w:type="spellEnd"/>
+      <w:r>
+        <w:rPr>
+          <w:rFonts w:cstheme="minorHAnsi"/>
+          <w:sz w:val="24"/>
+          <w:szCs w:val="24"/>
+          <w:lang w:val="en-US"/>
+        </w:rPr>
+        <w:t xml:space="preserve">. The </w:t>
+      </w:r>
+      <w:proofErr w:type="spellStart"/>
+      <w:r>
+        <w:rPr>
+          <w:rFonts w:cstheme="minorHAnsi"/>
+          <w:sz w:val="24"/>
+          <w:szCs w:val="24"/>
+          <w:lang w:val="en-US"/>
+        </w:rPr>
+        <w:t>LogController</w:t>
+      </w:r>
+      <w:proofErr w:type="spellEnd"/>
+      <w:r>
+        <w:rPr>
+          <w:rFonts w:cstheme="minorHAnsi"/>
+          <w:sz w:val="24"/>
+          <w:szCs w:val="24"/>
+          <w:lang w:val="en-US"/>
+        </w:rPr>
+        <w:t xml:space="preserve"> in the Business Layer calls the </w:t>
+      </w:r>
+      <w:proofErr w:type="spellStart"/>
+      <w:r>
+        <w:rPr>
+          <w:rFonts w:cstheme="minorHAnsi"/>
+          <w:sz w:val="24"/>
+          <w:szCs w:val="24"/>
+          <w:lang w:val="en-US"/>
+        </w:rPr>
+        <w:t>LogDataHandler</w:t>
+      </w:r>
+      <w:proofErr w:type="spellEnd"/>
+      <w:r>
+        <w:rPr>
+          <w:rFonts w:cstheme="minorHAnsi"/>
+          <w:sz w:val="24"/>
+          <w:szCs w:val="24"/>
+          <w:lang w:val="en-US"/>
+        </w:rPr>
+        <w:t xml:space="preserve"> in the Data</w:t>
+      </w:r>
+      <w:r>
+        <w:rPr>
+          <w:rFonts w:cstheme="minorHAnsi"/>
+          <w:sz w:val="24"/>
+          <w:szCs w:val="24"/>
+          <w:lang w:val="en-US"/>
+        </w:rPr>
+        <w:t xml:space="preserve"> Access Layer which saves the new log in the database with the provided </w:t>
+      </w:r>
+      <w:proofErr w:type="spellStart"/>
+      <w:r>
+        <w:rPr>
+          <w:rFonts w:cstheme="minorHAnsi"/>
+          <w:sz w:val="24"/>
+          <w:szCs w:val="24"/>
+          <w:lang w:val="en-US"/>
+        </w:rPr>
+        <w:t>SQLCommands</w:t>
+      </w:r>
+      <w:proofErr w:type="spellEnd"/>
+      <w:r>
+        <w:rPr>
+          <w:rFonts w:cstheme="minorHAnsi"/>
+          <w:sz w:val="24"/>
+          <w:szCs w:val="24"/>
+          <w:lang w:val="en-US"/>
+        </w:rPr>
+        <w:t>.</w:t>
+      </w:r>
+    </w:p>
+    <w:p>
+      <w:pPr>
+        <w:rPr>
+          <w:rFonts w:cstheme="minorHAnsi"/>
+          <w:sz w:val="28"/>
+          <w:szCs w:val="28"/>
+          <w:u w:val="single"/>
+          <w:lang w:val="en-US"/>
+        </w:rPr>
+      </w:pPr>
+      <w:r>
+        <w:rPr>
+          <w:rFonts w:cstheme="minorHAnsi"/>
+          <w:sz w:val="28"/>
+          <w:szCs w:val="28"/>
+          <w:u w:val="single"/>
+          <w:lang w:val="en-US"/>
+        </w:rPr>
+        <w:t>UX, library decisions, lessons learned:</w:t>
+      </w:r>
+    </w:p>
+    <w:p>
+      <w:pPr>
+        <w:rPr>
+          <w:rFonts w:cstheme="minorHAnsi"/>
+          <w:sz w:val="28"/>
+          <w:szCs w:val="28"/>
+          <w:u w:val="single"/>
+          <w:lang w:val="en-US"/>
+        </w:rPr>
+      </w:pPr>
+    </w:p>
+    <w:p>
+      <w:pPr>
+        <w:rPr>
+          <w:rFonts w:cstheme="minorHAnsi"/>
+          <w:sz w:val="28"/>
+          <w:szCs w:val="28"/>
+          <w:u w:val="single"/>
+          <w:lang w:val="en-US"/>
+        </w:rPr>
+      </w:pPr>
+      <w:r>
+        <w:rPr>
+          <w:rFonts w:cstheme="minorHAnsi"/>
+          <w:sz w:val="28"/>
+          <w:szCs w:val="28"/>
+          <w:u w:val="single"/>
+          <w:lang w:val="en-US"/>
+        </w:rPr>
+        <w:t>Design pattern:</w:t>
+      </w:r>
+    </w:p>
+    <w:p>
+      <w:pPr>
+        <w:rPr>
+          <w:rFonts w:cstheme="minorHAnsi"/>
+          <w:sz w:val="28"/>
+          <w:szCs w:val="28"/>
+          <w:lang w:val="en-US"/>
+        </w:rPr>
+      </w:pPr>
+      <w:r>
+        <w:rPr>
+          <w:rFonts w:cstheme="minorHAnsi"/>
+          <w:sz w:val="28"/>
+          <w:szCs w:val="28"/>
+          <w:lang w:val="en-US"/>
+        </w:rPr>
+        <w:t xml:space="preserve">We implemented the Singleton design pattern for the logger, database. </w:t>
+      </w:r>
+    </w:p>
+    <w:p>
+      <w:pPr>
+        <w:rPr>
+          <w:rFonts w:cstheme="minorHAnsi"/>
+          <w:sz w:val="28"/>
+          <w:szCs w:val="28"/>
+          <w:u w:val="single"/>
+          <w:lang w:val="en-US"/>
+        </w:rPr>
+      </w:pPr>
+      <w:r>
+        <w:rPr>
+          <w:rFonts w:cstheme="minorHAnsi"/>
+          <w:sz w:val="28"/>
+          <w:szCs w:val="28"/>
+          <w:u w:val="single"/>
+          <w:lang w:val="en-US"/>
+        </w:rPr>
+        <w:t>Unit Testing Decisions:</w:t>
+      </w:r>
+    </w:p>
+    <w:p>
+      <w:pPr>
+        <w:rPr>
+          <w:rFonts w:cstheme="minorHAnsi"/>
+          <w:sz w:val="28"/>
+          <w:szCs w:val="28"/>
+          <w:u w:val="single"/>
+          <w:lang w:val="en-US"/>
+        </w:rPr>
+      </w:pPr>
+      <w:r>
+        <w:rPr>
+          <w:rFonts w:cstheme="minorHAnsi"/>
+          <w:sz w:val="28"/>
+          <w:szCs w:val="28"/>
+          <w:u w:val="single"/>
+          <w:lang w:val="en-US"/>
+        </w:rPr>
+        <w:t>Tracked time:</w:t>
+      </w:r>
+    </w:p>
+    <w:p>
+      <w:pPr>
+        <w:rPr>
+          <w:rFonts w:cstheme="minorHAnsi"/>
+          <w:lang w:val="en-US"/>
+        </w:rPr>
+      </w:pPr>
+    </w:p>
+    <w:p>
+      <w:pPr>
+        <w:rPr>
+          <w:rFonts w:cstheme="minorHAnsi"/>
+          <w:sz w:val="28"/>
+          <w:szCs w:val="28"/>
+          <w:u w:val="single"/>
+          <w:lang w:val="nl-NL"/>
+        </w:rPr>
+      </w:pPr>
+      <w:r>
+        <w:rPr>
+          <w:rFonts w:cstheme="minorHAnsi"/>
+          <w:sz w:val="28"/>
+          <w:szCs w:val="28"/>
+          <w:u w:val="single"/>
+          <w:lang w:val="nl-NL"/>
+        </w:rPr>
+        <w:lastRenderedPageBreak/>
         <w:t>Git Link:</w:t>
+      </w:r>
+      <w:r>
+        <w:rPr>
+          <w:rFonts w:cstheme="minorHAnsi"/>
+          <w:sz w:val="28"/>
+          <w:szCs w:val="28"/>
+          <w:u w:val="single"/>
+          <w:lang w:val="nl-NL"/>
+        </w:rPr>
+        <w:t xml:space="preserve"> </w:t>
+      </w:r>
+    </w:p>
+    <w:p>
+      <w:pPr>
+        <w:rPr>
+          <w:rFonts w:cstheme="minorHAnsi"/>
+          <w:lang w:val="nl-NL"/>
+        </w:rPr>
+      </w:pPr>
+      <w:r>
+        <w:rPr>
+          <w:rFonts w:cstheme="minorHAnsi"/>
+          <w:lang w:val="nl-NL"/>
+        </w:rPr>
+        <w:t>https://github.com/BeccaDreams/SWEN2_Tour_Planner</w:t>
       </w:r>
     </w:p>
     <w:sectPr>

</xml_diff>

<commit_message>
Searching funktioniert, Commands etwas geändert
</commit_message>
<xml_diff>
--- a/Protokoll.docx
+++ b/Protokoll.docx
@@ -1,6 +1,6 @@
 
 <file path=word/document.xml><?xml version="1.0" encoding="utf-8"?>
-<w:document xmlns:wpc="http://schemas.microsoft.com/office/word/2010/wordprocessingCanvas" xmlns:cx="http://schemas.microsoft.com/office/drawing/2014/chartex" xmlns:cx1="http://schemas.microsoft.com/office/drawing/2015/9/8/chartex" xmlns:cx2="http://schemas.microsoft.com/office/drawing/2015/10/21/chartex" xmlns:cx3="http://schemas.microsoft.com/office/drawing/2016/5/9/chartex" xmlns:cx4="http://schemas.microsoft.com/office/drawing/2016/5/10/chartex" xmlns:cx5="http://schemas.microsoft.com/office/drawing/2016/5/11/chartex" xmlns:cx6="http://schemas.microsoft.com/office/drawing/2016/5/12/chartex" xmlns:cx7="http://schemas.microsoft.com/office/drawing/2016/5/13/chartex" xmlns:cx8="http://schemas.microsoft.com/office/drawing/2016/5/14/chartex" xmlns:mc="http://schemas.openxmlformats.org/markup-compatibility/2006" xmlns:aink="http://schemas.microsoft.com/office/drawing/2016/ink" xmlns:am3d="http://schemas.microsoft.com/office/drawing/2017/model3d" xmlns:o="urn:schemas-microsoft-com:office:office" xmlns:r="http://schemas.openxmlformats.org/officeDocument/2006/relationships" xmlns:m="http://schemas.openxmlformats.org/officeDocument/2006/math" xmlns:v="urn:schemas-microsoft-com:vml" xmlns:wp14="http://schemas.microsoft.com/office/word/2010/wordprocessingDrawing" xmlns:wp="http://schemas.openxmlformats.org/drawingml/2006/wordprocessingDrawing" xmlns:w10="urn:schemas-microsoft-com:office:word" xmlns:w="http://schemas.openxmlformats.org/wordprocessingml/2006/main" xmlns:w14="http://schemas.microsoft.com/office/word/2010/wordml" xmlns:w15="http://schemas.microsoft.com/office/word/2012/wordml" xmlns:w16cex="http://schemas.microsoft.com/office/word/2018/wordml/cex" xmlns:w16cid="http://schemas.microsoft.com/office/word/2016/wordml/cid" xmlns:w16="http://schemas.microsoft.com/office/word/2018/wordml" xmlns:w16sdtdh="http://schemas.microsoft.com/office/word/2020/wordml/sdtdatahash" xmlns:w16se="http://schemas.microsoft.com/office/word/2015/wordml/symex" xmlns:wpg="http://schemas.microsoft.com/office/word/2010/wordprocessingGroup" xmlns:wpi="http://schemas.microsoft.com/office/word/2010/wordprocessingInk" xmlns:wne="http://schemas.microsoft.com/office/word/2006/wordml" xmlns:wps="http://schemas.microsoft.com/office/word/2010/wordprocessingShape" mc:Ignorable="w14 w15 w16se w16cid w16 w16cex w16sdtdh wp14">
+<w:document xmlns:wpc="http://schemas.microsoft.com/office/word/2010/wordprocessingCanvas" xmlns:cx="http://schemas.microsoft.com/office/drawing/2014/chartex" xmlns:cx1="http://schemas.microsoft.com/office/drawing/2015/9/8/chartex" xmlns:cx2="http://schemas.microsoft.com/office/drawing/2015/10/21/chartex" xmlns:cx3="http://schemas.microsoft.com/office/drawing/2016/5/9/chartex" xmlns:cx4="http://schemas.microsoft.com/office/drawing/2016/5/10/chartex" xmlns:cx5="http://schemas.microsoft.com/office/drawing/2016/5/11/chartex" xmlns:cx6="http://schemas.microsoft.com/office/drawing/2016/5/12/chartex" xmlns:cx7="http://schemas.microsoft.com/office/drawing/2016/5/13/chartex" xmlns:cx8="http://schemas.microsoft.com/office/drawing/2016/5/14/chartex" xmlns:mc="http://schemas.openxmlformats.org/markup-compatibility/2006" xmlns:aink="http://schemas.microsoft.com/office/drawing/2016/ink" xmlns:am3d="http://schemas.microsoft.com/office/drawing/2017/model3d" xmlns:o="urn:schemas-microsoft-com:office:office" xmlns:oel="http://schemas.microsoft.com/office/2019/extlst" xmlns:r="http://schemas.openxmlformats.org/officeDocument/2006/relationships" xmlns:m="http://schemas.openxmlformats.org/officeDocument/2006/math" xmlns:v="urn:schemas-microsoft-com:vml" xmlns:wp14="http://schemas.microsoft.com/office/word/2010/wordprocessingDrawing" xmlns:wp="http://schemas.openxmlformats.org/drawingml/2006/wordprocessingDrawing" xmlns:w10="urn:schemas-microsoft-com:office:word" xmlns:w="http://schemas.openxmlformats.org/wordprocessingml/2006/main" xmlns:w14="http://schemas.microsoft.com/office/word/2010/wordml" xmlns:w15="http://schemas.microsoft.com/office/word/2012/wordml" xmlns:w16cex="http://schemas.microsoft.com/office/word/2018/wordml/cex" xmlns:w16cid="http://schemas.microsoft.com/office/word/2016/wordml/cid" xmlns:w16="http://schemas.microsoft.com/office/word/2018/wordml" xmlns:w16sdtdh="http://schemas.microsoft.com/office/word/2020/wordml/sdtdatahash" xmlns:w16se="http://schemas.microsoft.com/office/word/2015/wordml/symex" xmlns:wpg="http://schemas.microsoft.com/office/word/2010/wordprocessingGroup" xmlns:wpi="http://schemas.microsoft.com/office/word/2010/wordprocessingInk" xmlns:wne="http://schemas.microsoft.com/office/word/2006/wordml" xmlns:wps="http://schemas.microsoft.com/office/word/2010/wordprocessingShape" mc:Ignorable="w14 w15 w16se w16cid w16 w16cex w16sdtdh wp14">
   <w:body>
     <w:p>
       <w:pPr>
@@ -23,8 +23,9 @@
           <w:u w:val="single"/>
           <w:lang w:val="en-US"/>
         </w:rPr>
-        <w:t>Protocol – Tour_Planner</w:t>
-      </w:r>
+        <w:t xml:space="preserve">Protocol – </w:t>
+      </w:r>
+      <w:proofErr w:type="spellStart"/>
       <w:r>
         <w:rPr>
           <w:rFonts w:cstheme="minorHAnsi"/>
@@ -35,6 +36,19 @@
           <w:u w:val="single"/>
           <w:lang w:val="en-US"/>
         </w:rPr>
+        <w:t>Tour_Planner</w:t>
+      </w:r>
+      <w:proofErr w:type="spellEnd"/>
+      <w:r>
+        <w:rPr>
+          <w:rFonts w:cstheme="minorHAnsi"/>
+          <w:b/>
+          <w:bCs/>
+          <w:sz w:val="36"/>
+          <w:szCs w:val="36"/>
+          <w:u w:val="single"/>
+          <w:lang w:val="en-US"/>
+        </w:rPr>
         <w:br/>
       </w:r>
     </w:p>
@@ -152,16 +166,116 @@
           <w:lang w:val="en-US"/>
         </w:rPr>
         <w:br/>
-        <w:t xml:space="preserve">The User Interface includes the MVVM pattern: Model – View – ViewModel. </w:t>
-      </w:r>
-      <w:r>
-        <w:rPr>
-          <w:rFonts w:cstheme="minorHAnsi"/>
-          <w:sz w:val="24"/>
-          <w:szCs w:val="24"/>
-          <w:lang w:val="en-US"/>
-        </w:rPr>
-        <w:t>When starting the application, the App.xaml.cs creates the ViewModels and the MainViewModel. The ViewModels are the bound to the Views (Databinding) and get/show the data.</w:t>
+        <w:t xml:space="preserve">The User Interface includes the MVVM pattern: Model – View – </w:t>
+      </w:r>
+      <w:proofErr w:type="spellStart"/>
+      <w:r>
+        <w:rPr>
+          <w:rFonts w:cstheme="minorHAnsi"/>
+          <w:sz w:val="24"/>
+          <w:szCs w:val="24"/>
+          <w:lang w:val="en-US"/>
+        </w:rPr>
+        <w:t>ViewModel</w:t>
+      </w:r>
+      <w:proofErr w:type="spellEnd"/>
+      <w:r>
+        <w:rPr>
+          <w:rFonts w:cstheme="minorHAnsi"/>
+          <w:sz w:val="24"/>
+          <w:szCs w:val="24"/>
+          <w:lang w:val="en-US"/>
+        </w:rPr>
+        <w:t xml:space="preserve">. </w:t>
+      </w:r>
+      <w:r>
+        <w:rPr>
+          <w:rFonts w:cstheme="minorHAnsi"/>
+          <w:sz w:val="24"/>
+          <w:szCs w:val="24"/>
+          <w:lang w:val="en-US"/>
+        </w:rPr>
+        <w:t xml:space="preserve">When starting the application, the </w:t>
+      </w:r>
+      <w:proofErr w:type="spellStart"/>
+      <w:r>
+        <w:rPr>
+          <w:rFonts w:cstheme="minorHAnsi"/>
+          <w:sz w:val="24"/>
+          <w:szCs w:val="24"/>
+          <w:lang w:val="en-US"/>
+        </w:rPr>
+        <w:t>App.xaml.cs</w:t>
+      </w:r>
+      <w:proofErr w:type="spellEnd"/>
+      <w:r>
+        <w:rPr>
+          <w:rFonts w:cstheme="minorHAnsi"/>
+          <w:sz w:val="24"/>
+          <w:szCs w:val="24"/>
+          <w:lang w:val="en-US"/>
+        </w:rPr>
+        <w:t xml:space="preserve"> creates the </w:t>
+      </w:r>
+      <w:proofErr w:type="spellStart"/>
+      <w:r>
+        <w:rPr>
+          <w:rFonts w:cstheme="minorHAnsi"/>
+          <w:sz w:val="24"/>
+          <w:szCs w:val="24"/>
+          <w:lang w:val="en-US"/>
+        </w:rPr>
+        <w:t>ViewModels</w:t>
+      </w:r>
+      <w:proofErr w:type="spellEnd"/>
+      <w:r>
+        <w:rPr>
+          <w:rFonts w:cstheme="minorHAnsi"/>
+          <w:sz w:val="24"/>
+          <w:szCs w:val="24"/>
+          <w:lang w:val="en-US"/>
+        </w:rPr>
+        <w:t xml:space="preserve"> and the </w:t>
+      </w:r>
+      <w:proofErr w:type="spellStart"/>
+      <w:r>
+        <w:rPr>
+          <w:rFonts w:cstheme="minorHAnsi"/>
+          <w:sz w:val="24"/>
+          <w:szCs w:val="24"/>
+          <w:lang w:val="en-US"/>
+        </w:rPr>
+        <w:t>MainViewModel</w:t>
+      </w:r>
+      <w:proofErr w:type="spellEnd"/>
+      <w:r>
+        <w:rPr>
+          <w:rFonts w:cstheme="minorHAnsi"/>
+          <w:sz w:val="24"/>
+          <w:szCs w:val="24"/>
+          <w:lang w:val="en-US"/>
+        </w:rPr>
+        <w:t xml:space="preserve">. The </w:t>
+      </w:r>
+      <w:proofErr w:type="spellStart"/>
+      <w:r>
+        <w:rPr>
+          <w:rFonts w:cstheme="minorHAnsi"/>
+          <w:sz w:val="24"/>
+          <w:szCs w:val="24"/>
+          <w:lang w:val="en-US"/>
+        </w:rPr>
+        <w:t>ViewModels</w:t>
+      </w:r>
+      <w:proofErr w:type="spellEnd"/>
+      <w:r>
+        <w:rPr>
+          <w:rFonts w:cstheme="minorHAnsi"/>
+          <w:sz w:val="24"/>
+          <w:szCs w:val="24"/>
+          <w:lang w:val="en-US"/>
+        </w:rPr>
+        <w:t xml:space="preserve"> are the bound to the Views (Databinding) and get/show the data.</w:t>
       </w:r>
       <w:r>
         <w:rPr>
@@ -252,8 +366,19 @@
           <w:szCs w:val="24"/>
           <w:lang w:val="en-US"/>
         </w:rPr>
-        <w:t>the MapQuest calls and then they send the data to the DAL. The two DataHandlers</w:t>
-      </w:r>
+        <w:t xml:space="preserve">the MapQuest calls and then they send the data to the DAL. The two </w:t>
+      </w:r>
+      <w:proofErr w:type="spellStart"/>
+      <w:r>
+        <w:rPr>
+          <w:rFonts w:cstheme="minorHAnsi"/>
+          <w:sz w:val="24"/>
+          <w:szCs w:val="24"/>
+          <w:lang w:val="en-US"/>
+        </w:rPr>
+        <w:t>DataHandlers</w:t>
+      </w:r>
+      <w:proofErr w:type="spellEnd"/>
       <w:r>
         <w:rPr>
           <w:rFonts w:cstheme="minorHAnsi"/>
@@ -279,7 +404,67 @@
           <w:szCs w:val="24"/>
           <w:lang w:val="en-US"/>
         </w:rPr>
-        <w:t xml:space="preserve"> from the BL, get the SQL Statements from the SqlCommand classes and return the data from the postgre sql database.</w:t>
+        <w:t xml:space="preserve"> from the BL, get the SQL Statements from the </w:t>
+      </w:r>
+      <w:proofErr w:type="spellStart"/>
+      <w:r>
+        <w:rPr>
+          <w:rFonts w:cstheme="minorHAnsi"/>
+          <w:sz w:val="24"/>
+          <w:szCs w:val="24"/>
+          <w:lang w:val="en-US"/>
+        </w:rPr>
+        <w:t>SqlCommand</w:t>
+      </w:r>
+      <w:proofErr w:type="spellEnd"/>
+      <w:r>
+        <w:rPr>
+          <w:rFonts w:cstheme="minorHAnsi"/>
+          <w:sz w:val="24"/>
+          <w:szCs w:val="24"/>
+          <w:lang w:val="en-US"/>
+        </w:rPr>
+        <w:t xml:space="preserve"> classes and return the data from the </w:t>
+      </w:r>
+      <w:proofErr w:type="spellStart"/>
+      <w:r>
+        <w:rPr>
+          <w:rFonts w:cstheme="minorHAnsi"/>
+          <w:sz w:val="24"/>
+          <w:szCs w:val="24"/>
+          <w:lang w:val="en-US"/>
+        </w:rPr>
+        <w:t>postgre</w:t>
+      </w:r>
+      <w:proofErr w:type="spellEnd"/>
+      <w:r>
+        <w:rPr>
+          <w:rFonts w:cstheme="minorHAnsi"/>
+          <w:sz w:val="24"/>
+          <w:szCs w:val="24"/>
+          <w:lang w:val="en-US"/>
+        </w:rPr>
+        <w:t xml:space="preserve"> </w:t>
+      </w:r>
+      <w:proofErr w:type="spellStart"/>
+      <w:r>
+        <w:rPr>
+          <w:rFonts w:cstheme="minorHAnsi"/>
+          <w:sz w:val="24"/>
+          <w:szCs w:val="24"/>
+          <w:lang w:val="en-US"/>
+        </w:rPr>
+        <w:t>sql</w:t>
+      </w:r>
+      <w:proofErr w:type="spellEnd"/>
+      <w:r>
+        <w:rPr>
+          <w:rFonts w:cstheme="minorHAnsi"/>
+          <w:sz w:val="24"/>
+          <w:szCs w:val="24"/>
+          <w:lang w:val="en-US"/>
+        </w:rPr>
+        <w:t xml:space="preserve"> database.</w:t>
       </w:r>
       <w:r>
         <w:rPr>
@@ -361,7 +546,87 @@
           <w:szCs w:val="24"/>
           <w:lang w:val="en-US"/>
         </w:rPr>
-        <w:t>this data to the TourDataHandler in the Data Access Layer. There the TourDataHandler saves the data in the postgresql database with the provided SQLCommands.</w:t>
+        <w:t xml:space="preserve">this data to the </w:t>
+      </w:r>
+      <w:proofErr w:type="spellStart"/>
+      <w:r>
+        <w:rPr>
+          <w:rFonts w:cstheme="minorHAnsi"/>
+          <w:sz w:val="24"/>
+          <w:szCs w:val="24"/>
+          <w:lang w:val="en-US"/>
+        </w:rPr>
+        <w:t>TourDataHandler</w:t>
+      </w:r>
+      <w:proofErr w:type="spellEnd"/>
+      <w:r>
+        <w:rPr>
+          <w:rFonts w:cstheme="minorHAnsi"/>
+          <w:sz w:val="24"/>
+          <w:szCs w:val="24"/>
+          <w:lang w:val="en-US"/>
+        </w:rPr>
+        <w:t xml:space="preserve"> in the Data Access Layer. There the </w:t>
+      </w:r>
+      <w:proofErr w:type="spellStart"/>
+      <w:r>
+        <w:rPr>
+          <w:rFonts w:cstheme="minorHAnsi"/>
+          <w:sz w:val="24"/>
+          <w:szCs w:val="24"/>
+          <w:lang w:val="en-US"/>
+        </w:rPr>
+        <w:t>TourDataHandler</w:t>
+      </w:r>
+      <w:proofErr w:type="spellEnd"/>
+      <w:r>
+        <w:rPr>
+          <w:rFonts w:cstheme="minorHAnsi"/>
+          <w:sz w:val="24"/>
+          <w:szCs w:val="24"/>
+          <w:lang w:val="en-US"/>
+        </w:rPr>
+        <w:t xml:space="preserve"> saves the data in the </w:t>
+      </w:r>
+      <w:proofErr w:type="spellStart"/>
+      <w:r>
+        <w:rPr>
+          <w:rFonts w:cstheme="minorHAnsi"/>
+          <w:sz w:val="24"/>
+          <w:szCs w:val="24"/>
+          <w:lang w:val="en-US"/>
+        </w:rPr>
+        <w:t>postgresql</w:t>
+      </w:r>
+      <w:proofErr w:type="spellEnd"/>
+      <w:r>
+        <w:rPr>
+          <w:rFonts w:cstheme="minorHAnsi"/>
+          <w:sz w:val="24"/>
+          <w:szCs w:val="24"/>
+          <w:lang w:val="en-US"/>
+        </w:rPr>
+        <w:t xml:space="preserve"> database with the provided </w:t>
+      </w:r>
+      <w:proofErr w:type="spellStart"/>
+      <w:r>
+        <w:rPr>
+          <w:rFonts w:cstheme="minorHAnsi"/>
+          <w:sz w:val="24"/>
+          <w:szCs w:val="24"/>
+          <w:lang w:val="en-US"/>
+        </w:rPr>
+        <w:t>SQLCommands</w:t>
+      </w:r>
+      <w:proofErr w:type="spellEnd"/>
+      <w:r>
+        <w:rPr>
+          <w:rFonts w:cstheme="minorHAnsi"/>
+          <w:sz w:val="24"/>
+          <w:szCs w:val="24"/>
+          <w:lang w:val="en-US"/>
+        </w:rPr>
+        <w:t>.</w:t>
       </w:r>
     </w:p>
     <w:p>
@@ -400,7 +665,47 @@
           <w:szCs w:val="24"/>
           <w:lang w:val="en-US"/>
         </w:rPr>
-        <w:t>The User selects a tour from the Shown Tours in the UI. The data is sent to the Tour Controller which calls the TourDataHandler to delete the selected Tour with the provided SQLCommands.</w:t>
+        <w:t xml:space="preserve">The User selects a tour from the Shown Tours in the UI. The data is sent to the Tour Controller which calls the </w:t>
+      </w:r>
+      <w:proofErr w:type="spellStart"/>
+      <w:r>
+        <w:rPr>
+          <w:rFonts w:cstheme="minorHAnsi"/>
+          <w:sz w:val="24"/>
+          <w:szCs w:val="24"/>
+          <w:lang w:val="en-US"/>
+        </w:rPr>
+        <w:t>TourDataHandler</w:t>
+      </w:r>
+      <w:proofErr w:type="spellEnd"/>
+      <w:r>
+        <w:rPr>
+          <w:rFonts w:cstheme="minorHAnsi"/>
+          <w:sz w:val="24"/>
+          <w:szCs w:val="24"/>
+          <w:lang w:val="en-US"/>
+        </w:rPr>
+        <w:t xml:space="preserve"> to delete the selected Tour with the provided </w:t>
+      </w:r>
+      <w:proofErr w:type="spellStart"/>
+      <w:r>
+        <w:rPr>
+          <w:rFonts w:cstheme="minorHAnsi"/>
+          <w:sz w:val="24"/>
+          <w:szCs w:val="24"/>
+          <w:lang w:val="en-US"/>
+        </w:rPr>
+        <w:t>SQLCommands</w:t>
+      </w:r>
+      <w:proofErr w:type="spellEnd"/>
+      <w:r>
+        <w:rPr>
+          <w:rFonts w:cstheme="minorHAnsi"/>
+          <w:sz w:val="24"/>
+          <w:szCs w:val="24"/>
+          <w:lang w:val="en-US"/>
+        </w:rPr>
+        <w:t>.</w:t>
       </w:r>
     </w:p>
     <w:p>
@@ -439,16 +744,96 @@
           <w:szCs w:val="24"/>
           <w:lang w:val="en-US"/>
         </w:rPr>
-        <w:t>The User selects a tour from the Shown Tours and adds a new Log to it. The selected tour and the data input from the user is collected in the UI and sent to the LogController. The LogController in the Business Layer calls the LogDataHandler in the Data</w:t>
-      </w:r>
-      <w:r>
-        <w:rPr>
-          <w:rFonts w:cstheme="minorHAnsi"/>
-          <w:sz w:val="24"/>
-          <w:szCs w:val="24"/>
-          <w:lang w:val="en-US"/>
-        </w:rPr>
-        <w:t xml:space="preserve"> Access Layer which saves the new log in the database with the provided SQLCommands.</w:t>
+        <w:t xml:space="preserve">The User selects a tour from the Shown Tours and adds a new Log to it. The selected tour and the data input from the user is collected in the UI and sent to the </w:t>
+      </w:r>
+      <w:proofErr w:type="spellStart"/>
+      <w:r>
+        <w:rPr>
+          <w:rFonts w:cstheme="minorHAnsi"/>
+          <w:sz w:val="24"/>
+          <w:szCs w:val="24"/>
+          <w:lang w:val="en-US"/>
+        </w:rPr>
+        <w:t>LogController</w:t>
+      </w:r>
+      <w:proofErr w:type="spellEnd"/>
+      <w:r>
+        <w:rPr>
+          <w:rFonts w:cstheme="minorHAnsi"/>
+          <w:sz w:val="24"/>
+          <w:szCs w:val="24"/>
+          <w:lang w:val="en-US"/>
+        </w:rPr>
+        <w:t xml:space="preserve">. The </w:t>
+      </w:r>
+      <w:proofErr w:type="spellStart"/>
+      <w:r>
+        <w:rPr>
+          <w:rFonts w:cstheme="minorHAnsi"/>
+          <w:sz w:val="24"/>
+          <w:szCs w:val="24"/>
+          <w:lang w:val="en-US"/>
+        </w:rPr>
+        <w:t>LogController</w:t>
+      </w:r>
+      <w:proofErr w:type="spellEnd"/>
+      <w:r>
+        <w:rPr>
+          <w:rFonts w:cstheme="minorHAnsi"/>
+          <w:sz w:val="24"/>
+          <w:szCs w:val="24"/>
+          <w:lang w:val="en-US"/>
+        </w:rPr>
+        <w:t xml:space="preserve"> in the Business Layer calls the </w:t>
+      </w:r>
+      <w:proofErr w:type="spellStart"/>
+      <w:r>
+        <w:rPr>
+          <w:rFonts w:cstheme="minorHAnsi"/>
+          <w:sz w:val="24"/>
+          <w:szCs w:val="24"/>
+          <w:lang w:val="en-US"/>
+        </w:rPr>
+        <w:t>LogDataHandler</w:t>
+      </w:r>
+      <w:proofErr w:type="spellEnd"/>
+      <w:r>
+        <w:rPr>
+          <w:rFonts w:cstheme="minorHAnsi"/>
+          <w:sz w:val="24"/>
+          <w:szCs w:val="24"/>
+          <w:lang w:val="en-US"/>
+        </w:rPr>
+        <w:t xml:space="preserve"> in the Data</w:t>
+      </w:r>
+      <w:r>
+        <w:rPr>
+          <w:rFonts w:cstheme="minorHAnsi"/>
+          <w:sz w:val="24"/>
+          <w:szCs w:val="24"/>
+          <w:lang w:val="en-US"/>
+        </w:rPr>
+        <w:t xml:space="preserve"> Access Layer which saves the new log in the database with the provided </w:t>
+      </w:r>
+      <w:proofErr w:type="spellStart"/>
+      <w:r>
+        <w:rPr>
+          <w:rFonts w:cstheme="minorHAnsi"/>
+          <w:sz w:val="24"/>
+          <w:szCs w:val="24"/>
+          <w:lang w:val="en-US"/>
+        </w:rPr>
+        <w:t>SQLCommands</w:t>
+      </w:r>
+      <w:proofErr w:type="spellEnd"/>
+      <w:r>
+        <w:rPr>
+          <w:rFonts w:cstheme="minorHAnsi"/>
+          <w:sz w:val="24"/>
+          <w:szCs w:val="24"/>
+          <w:lang w:val="en-US"/>
+        </w:rPr>
+        <w:t>.</w:t>
       </w:r>
     </w:p>
     <w:p>
@@ -487,7 +872,87 @@
           <w:szCs w:val="24"/>
           <w:lang w:val="en-US"/>
         </w:rPr>
-        <w:t>The user selects a tour from the Shown Tours in the UI and enters the changes. The data is sent to the TourController which creates a new map with the new data. Then the TourController calls the TourDataHandler which saves the changed tour in the database with the provided SQLCommands.</w:t>
+        <w:t xml:space="preserve">The user selects a tour from the Shown Tours in the UI and enters the changes. The data is sent to the </w:t>
+      </w:r>
+      <w:proofErr w:type="spellStart"/>
+      <w:r>
+        <w:rPr>
+          <w:rFonts w:cstheme="minorHAnsi"/>
+          <w:sz w:val="24"/>
+          <w:szCs w:val="24"/>
+          <w:lang w:val="en-US"/>
+        </w:rPr>
+        <w:t>TourController</w:t>
+      </w:r>
+      <w:proofErr w:type="spellEnd"/>
+      <w:r>
+        <w:rPr>
+          <w:rFonts w:cstheme="minorHAnsi"/>
+          <w:sz w:val="24"/>
+          <w:szCs w:val="24"/>
+          <w:lang w:val="en-US"/>
+        </w:rPr>
+        <w:t xml:space="preserve"> which creates a new map with the new data. Then the </w:t>
+      </w:r>
+      <w:proofErr w:type="spellStart"/>
+      <w:r>
+        <w:rPr>
+          <w:rFonts w:cstheme="minorHAnsi"/>
+          <w:sz w:val="24"/>
+          <w:szCs w:val="24"/>
+          <w:lang w:val="en-US"/>
+        </w:rPr>
+        <w:t>TourController</w:t>
+      </w:r>
+      <w:proofErr w:type="spellEnd"/>
+      <w:r>
+        <w:rPr>
+          <w:rFonts w:cstheme="minorHAnsi"/>
+          <w:sz w:val="24"/>
+          <w:szCs w:val="24"/>
+          <w:lang w:val="en-US"/>
+        </w:rPr>
+        <w:t xml:space="preserve"> calls the </w:t>
+      </w:r>
+      <w:proofErr w:type="spellStart"/>
+      <w:r>
+        <w:rPr>
+          <w:rFonts w:cstheme="minorHAnsi"/>
+          <w:sz w:val="24"/>
+          <w:szCs w:val="24"/>
+          <w:lang w:val="en-US"/>
+        </w:rPr>
+        <w:t>TourDataHandler</w:t>
+      </w:r>
+      <w:proofErr w:type="spellEnd"/>
+      <w:r>
+        <w:rPr>
+          <w:rFonts w:cstheme="minorHAnsi"/>
+          <w:sz w:val="24"/>
+          <w:szCs w:val="24"/>
+          <w:lang w:val="en-US"/>
+        </w:rPr>
+        <w:t xml:space="preserve"> which saves the changed tour in the database with the provided </w:t>
+      </w:r>
+      <w:proofErr w:type="spellStart"/>
+      <w:r>
+        <w:rPr>
+          <w:rFonts w:cstheme="minorHAnsi"/>
+          <w:sz w:val="24"/>
+          <w:szCs w:val="24"/>
+          <w:lang w:val="en-US"/>
+        </w:rPr>
+        <w:t>SQLCommands</w:t>
+      </w:r>
+      <w:proofErr w:type="spellEnd"/>
+      <w:r>
+        <w:rPr>
+          <w:rFonts w:cstheme="minorHAnsi"/>
+          <w:sz w:val="24"/>
+          <w:szCs w:val="24"/>
+          <w:lang w:val="en-US"/>
+        </w:rPr>
+        <w:t>.</w:t>
       </w:r>
     </w:p>
     <w:p>
@@ -526,7 +991,47 @@
           <w:szCs w:val="24"/>
           <w:lang w:val="en-US"/>
         </w:rPr>
-        <w:t>The User selects a tour from the Shown tours in the UI and creates a new Report. The UI sends the data to the ReportController in the Business Layer which creates the PDF. Then the TourDataHandler in the Data Access Layer is called to save the report in the database.</w:t>
+        <w:t xml:space="preserve">The User selects a tour from the Shown tours in the UI and creates a new Report. The UI sends the data to the </w:t>
+      </w:r>
+      <w:proofErr w:type="spellStart"/>
+      <w:r>
+        <w:rPr>
+          <w:rFonts w:cstheme="minorHAnsi"/>
+          <w:sz w:val="24"/>
+          <w:szCs w:val="24"/>
+          <w:lang w:val="en-US"/>
+        </w:rPr>
+        <w:t>ReportController</w:t>
+      </w:r>
+      <w:proofErr w:type="spellEnd"/>
+      <w:r>
+        <w:rPr>
+          <w:rFonts w:cstheme="minorHAnsi"/>
+          <w:sz w:val="24"/>
+          <w:szCs w:val="24"/>
+          <w:lang w:val="en-US"/>
+        </w:rPr>
+        <w:t xml:space="preserve"> in the Business Layer which creates the PDF. Then the </w:t>
+      </w:r>
+      <w:proofErr w:type="spellStart"/>
+      <w:r>
+        <w:rPr>
+          <w:rFonts w:cstheme="minorHAnsi"/>
+          <w:sz w:val="24"/>
+          <w:szCs w:val="24"/>
+          <w:lang w:val="en-US"/>
+        </w:rPr>
+        <w:t>TourDataHandler</w:t>
+      </w:r>
+      <w:proofErr w:type="spellEnd"/>
+      <w:r>
+        <w:rPr>
+          <w:rFonts w:cstheme="minorHAnsi"/>
+          <w:sz w:val="24"/>
+          <w:szCs w:val="24"/>
+          <w:lang w:val="en-US"/>
+        </w:rPr>
+        <w:t xml:space="preserve"> in the Data Access Layer is called to save the report in the database.</w:t>
       </w:r>
     </w:p>
     <w:p>
@@ -584,8 +1089,19 @@
           <w:szCs w:val="24"/>
           <w:lang w:val="en-US"/>
         </w:rPr>
-        <w:t xml:space="preserve"> The data input from the user is sent to the LogController</w:t>
-      </w:r>
+        <w:t xml:space="preserve"> The data input from the user is sent to the </w:t>
+      </w:r>
+      <w:proofErr w:type="spellStart"/>
+      <w:r>
+        <w:rPr>
+          <w:rFonts w:cstheme="minorHAnsi"/>
+          <w:sz w:val="24"/>
+          <w:szCs w:val="24"/>
+          <w:lang w:val="en-US"/>
+        </w:rPr>
+        <w:t>LogController</w:t>
+      </w:r>
+      <w:proofErr w:type="spellEnd"/>
       <w:r>
         <w:rPr>
           <w:rFonts w:cstheme="minorHAnsi"/>
@@ -602,25 +1118,85 @@
           <w:szCs w:val="24"/>
           <w:lang w:val="en-US"/>
         </w:rPr>
-        <w:t xml:space="preserve"> calls the LogDataHandler in the Data Access Layer</w:t>
-      </w:r>
-      <w:r>
-        <w:rPr>
-          <w:rFonts w:cstheme="minorHAnsi"/>
-          <w:sz w:val="24"/>
-          <w:szCs w:val="24"/>
-          <w:lang w:val="en-US"/>
-        </w:rPr>
-        <w:t xml:space="preserve">. The LogDataHandler saves the changed </w:t>
-      </w:r>
-      <w:r>
-        <w:rPr>
-          <w:rFonts w:cstheme="minorHAnsi"/>
-          <w:sz w:val="24"/>
-          <w:szCs w:val="24"/>
-          <w:lang w:val="en-US"/>
-        </w:rPr>
-        <w:t>log in the database with the provided SQLCommands.</w:t>
+        <w:t xml:space="preserve"> calls the </w:t>
+      </w:r>
+      <w:proofErr w:type="spellStart"/>
+      <w:r>
+        <w:rPr>
+          <w:rFonts w:cstheme="minorHAnsi"/>
+          <w:sz w:val="24"/>
+          <w:szCs w:val="24"/>
+          <w:lang w:val="en-US"/>
+        </w:rPr>
+        <w:t>LogDataHandler</w:t>
+      </w:r>
+      <w:proofErr w:type="spellEnd"/>
+      <w:r>
+        <w:rPr>
+          <w:rFonts w:cstheme="minorHAnsi"/>
+          <w:sz w:val="24"/>
+          <w:szCs w:val="24"/>
+          <w:lang w:val="en-US"/>
+        </w:rPr>
+        <w:t xml:space="preserve"> in the Data Access Layer</w:t>
+      </w:r>
+      <w:r>
+        <w:rPr>
+          <w:rFonts w:cstheme="minorHAnsi"/>
+          <w:sz w:val="24"/>
+          <w:szCs w:val="24"/>
+          <w:lang w:val="en-US"/>
+        </w:rPr>
+        <w:t xml:space="preserve">. The </w:t>
+      </w:r>
+      <w:proofErr w:type="spellStart"/>
+      <w:r>
+        <w:rPr>
+          <w:rFonts w:cstheme="minorHAnsi"/>
+          <w:sz w:val="24"/>
+          <w:szCs w:val="24"/>
+          <w:lang w:val="en-US"/>
+        </w:rPr>
+        <w:t>LogDataHandler</w:t>
+      </w:r>
+      <w:proofErr w:type="spellEnd"/>
+      <w:r>
+        <w:rPr>
+          <w:rFonts w:cstheme="minorHAnsi"/>
+          <w:sz w:val="24"/>
+          <w:szCs w:val="24"/>
+          <w:lang w:val="en-US"/>
+        </w:rPr>
+        <w:t xml:space="preserve"> saves the changed </w:t>
+      </w:r>
+      <w:r>
+        <w:rPr>
+          <w:rFonts w:cstheme="minorHAnsi"/>
+          <w:sz w:val="24"/>
+          <w:szCs w:val="24"/>
+          <w:lang w:val="en-US"/>
+        </w:rPr>
+        <w:t xml:space="preserve">log in the database with the provided </w:t>
+      </w:r>
+      <w:proofErr w:type="spellStart"/>
+      <w:r>
+        <w:rPr>
+          <w:rFonts w:cstheme="minorHAnsi"/>
+          <w:sz w:val="24"/>
+          <w:szCs w:val="24"/>
+          <w:lang w:val="en-US"/>
+        </w:rPr>
+        <w:t>SQLCommands</w:t>
+      </w:r>
+      <w:proofErr w:type="spellEnd"/>
+      <w:r>
+        <w:rPr>
+          <w:rFonts w:cstheme="minorHAnsi"/>
+          <w:sz w:val="24"/>
+          <w:szCs w:val="24"/>
+          <w:lang w:val="en-US"/>
+        </w:rPr>
+        <w:t>.</w:t>
       </w:r>
     </w:p>
     <w:p>
@@ -677,7 +1253,27 @@
           <w:szCs w:val="24"/>
           <w:lang w:val="en-US"/>
         </w:rPr>
-        <w:t>selects the log which should be deleted and clicks on delete. This calls the LogController from the Business Layer including the log</w:t>
+        <w:t xml:space="preserve">selects the log which should be deleted and clicks on delete. This calls the </w:t>
+      </w:r>
+      <w:proofErr w:type="spellStart"/>
+      <w:r>
+        <w:rPr>
+          <w:rFonts w:cstheme="minorHAnsi"/>
+          <w:sz w:val="24"/>
+          <w:szCs w:val="24"/>
+          <w:lang w:val="en-US"/>
+        </w:rPr>
+        <w:t>LogController</w:t>
+      </w:r>
+      <w:proofErr w:type="spellEnd"/>
+      <w:r>
+        <w:rPr>
+          <w:rFonts w:cstheme="minorHAnsi"/>
+          <w:sz w:val="24"/>
+          <w:szCs w:val="24"/>
+          <w:lang w:val="en-US"/>
+        </w:rPr>
+        <w:t xml:space="preserve"> from the Business Layer including the log</w:t>
       </w:r>
       <w:r>
         <w:rPr>
@@ -695,7 +1291,95 @@
           <w:szCs w:val="24"/>
           <w:lang w:val="en-US"/>
         </w:rPr>
-        <w:t xml:space="preserve"> Then the LogController calls the LogDataHandler in the Data Access Layer and deletes the log from the database with the provided SQLCommands.</w:t>
+        <w:t xml:space="preserve"> Then the </w:t>
+      </w:r>
+      <w:proofErr w:type="spellStart"/>
+      <w:r>
+        <w:rPr>
+          <w:rFonts w:cstheme="minorHAnsi"/>
+          <w:sz w:val="24"/>
+          <w:szCs w:val="24"/>
+          <w:lang w:val="en-US"/>
+        </w:rPr>
+        <w:t>LogController</w:t>
+      </w:r>
+      <w:proofErr w:type="spellEnd"/>
+      <w:r>
+        <w:rPr>
+          <w:rFonts w:cstheme="minorHAnsi"/>
+          <w:sz w:val="24"/>
+          <w:szCs w:val="24"/>
+          <w:lang w:val="en-US"/>
+        </w:rPr>
+        <w:t xml:space="preserve"> calls the </w:t>
+      </w:r>
+      <w:proofErr w:type="spellStart"/>
+      <w:r>
+        <w:rPr>
+          <w:rFonts w:cstheme="minorHAnsi"/>
+          <w:sz w:val="24"/>
+          <w:szCs w:val="24"/>
+          <w:lang w:val="en-US"/>
+        </w:rPr>
+        <w:t>LogDataHandler</w:t>
+      </w:r>
+      <w:proofErr w:type="spellEnd"/>
+      <w:r>
+        <w:rPr>
+          <w:rFonts w:cstheme="minorHAnsi"/>
+          <w:sz w:val="24"/>
+          <w:szCs w:val="24"/>
+          <w:lang w:val="en-US"/>
+        </w:rPr>
+        <w:t xml:space="preserve"> in the Data Access Layer and deletes the log from the database with the provided </w:t>
+      </w:r>
+      <w:proofErr w:type="spellStart"/>
+      <w:r>
+        <w:rPr>
+          <w:rFonts w:cstheme="minorHAnsi"/>
+          <w:sz w:val="24"/>
+          <w:szCs w:val="24"/>
+          <w:lang w:val="en-US"/>
+        </w:rPr>
+        <w:t>SQLCommands</w:t>
+      </w:r>
+      <w:proofErr w:type="spellEnd"/>
+      <w:r>
+        <w:rPr>
+          <w:rFonts w:cstheme="minorHAnsi"/>
+          <w:sz w:val="24"/>
+          <w:szCs w:val="24"/>
+          <w:lang w:val="en-US"/>
+        </w:rPr>
+        <w:t>.</w:t>
+      </w:r>
+    </w:p>
+    <w:p>
+      <w:pPr>
+        <w:rPr>
+          <w:rFonts w:cstheme="minorHAnsi"/>
+          <w:sz w:val="24"/>
+          <w:szCs w:val="24"/>
+          <w:lang w:val="en-US"/>
+        </w:rPr>
+      </w:pPr>
+      <w:r>
+        <w:rPr>
+          <w:rFonts w:cstheme="minorHAnsi"/>
+          <w:sz w:val="24"/>
+          <w:szCs w:val="24"/>
+          <w:lang w:val="en-US"/>
+        </w:rPr>
+        <w:t>Use Case 8: Import/Export Report</w:t>
+      </w:r>
+      <w:r>
+        <w:rPr>
+          <w:rFonts w:cstheme="minorHAnsi"/>
+          <w:sz w:val="24"/>
+          <w:szCs w:val="24"/>
+          <w:lang w:val="en-US"/>
+        </w:rPr>
+        <w:br/>
       </w:r>
     </w:p>
     <w:p>
@@ -811,14 +1495,25 @@
           <w:lang w:val="en-US"/>
         </w:rPr>
       </w:pPr>
-      <w:r>
-        <w:rPr>
-          <w:rFonts w:cstheme="minorHAnsi"/>
-          <w:sz w:val="24"/>
-          <w:szCs w:val="24"/>
-          <w:lang w:val="en-US"/>
-        </w:rPr>
-        <w:t>iText for generating PDF reports</w:t>
+      <w:proofErr w:type="spellStart"/>
+      <w:r>
+        <w:rPr>
+          <w:rFonts w:cstheme="minorHAnsi"/>
+          <w:sz w:val="24"/>
+          <w:szCs w:val="24"/>
+          <w:lang w:val="en-US"/>
+        </w:rPr>
+        <w:t>iText</w:t>
+      </w:r>
+      <w:proofErr w:type="spellEnd"/>
+      <w:r>
+        <w:rPr>
+          <w:rFonts w:cstheme="minorHAnsi"/>
+          <w:sz w:val="24"/>
+          <w:szCs w:val="24"/>
+          <w:lang w:val="en-US"/>
+        </w:rPr>
+        <w:t xml:space="preserve"> for generating PDF reports</w:t>
       </w:r>
     </w:p>
     <w:p>
@@ -835,14 +1530,25 @@
           <w:lang w:val="en-US"/>
         </w:rPr>
       </w:pPr>
-      <w:r>
-        <w:rPr>
-          <w:rFonts w:cstheme="minorHAnsi"/>
-          <w:sz w:val="24"/>
-          <w:szCs w:val="24"/>
-          <w:lang w:val="en-US"/>
-        </w:rPr>
-        <w:t xml:space="preserve">Newtonsoft for serializing and deserializing </w:t>
+      <w:proofErr w:type="spellStart"/>
+      <w:r>
+        <w:rPr>
+          <w:rFonts w:cstheme="minorHAnsi"/>
+          <w:sz w:val="24"/>
+          <w:szCs w:val="24"/>
+          <w:lang w:val="en-US"/>
+        </w:rPr>
+        <w:t>Newtonsoft</w:t>
+      </w:r>
+      <w:proofErr w:type="spellEnd"/>
+      <w:r>
+        <w:rPr>
+          <w:rFonts w:cstheme="minorHAnsi"/>
+          <w:sz w:val="24"/>
+          <w:szCs w:val="24"/>
+          <w:lang w:val="en-US"/>
+        </w:rPr>
+        <w:t xml:space="preserve"> for serializing and deserializing </w:t>
       </w:r>
       <w:r>
         <w:rPr>
@@ -1167,6 +1873,7 @@
           <w:szCs w:val="24"/>
           <w:lang w:val="en-US"/>
         </w:rPr>
+        <w:lastRenderedPageBreak/>
         <w:t>W</w:t>
       </w:r>
       <w:r>
@@ -1228,7 +1935,6 @@
           <w:u w:val="single"/>
           <w:lang w:val="en-US"/>
         </w:rPr>
-        <w:lastRenderedPageBreak/>
         <w:t>Unit Testing Decisions:</w:t>
       </w:r>
     </w:p>
@@ -1318,6 +2024,27 @@
           <w:lang w:val="en-US"/>
         </w:rPr>
       </w:pPr>
+      <w:r>
+        <w:rPr>
+          <w:rFonts w:cstheme="minorHAnsi"/>
+          <w:lang w:val="en-US"/>
+        </w:rPr>
+        <w:t>Sum: ~1</w:t>
+      </w:r>
+      <w:r>
+        <w:rPr>
+          <w:rFonts w:cstheme="minorHAnsi"/>
+          <w:lang w:val="en-US"/>
+        </w:rPr>
+        <w:t>5</w:t>
+      </w:r>
+      <w:r>
+        <w:rPr>
+          <w:rFonts w:cstheme="minorHAnsi"/>
+          <w:lang w:val="en-US"/>
+        </w:rPr>
+        <w:t>0h</w:t>
+      </w:r>
     </w:p>
     <w:p>
       <w:pPr>
@@ -1328,7 +2055,7 @@
           <w:sz w:val="28"/>
           <w:szCs w:val="28"/>
           <w:u w:val="single"/>
-          <w:lang w:val="nl-NL"/>
+          <w:lang w:val="en-US"/>
         </w:rPr>
       </w:pPr>
       <w:r>
@@ -1339,7 +2066,7 @@
           <w:sz w:val="28"/>
           <w:szCs w:val="28"/>
           <w:u w:val="single"/>
-          <w:lang w:val="nl-NL"/>
+          <w:lang w:val="en-US"/>
         </w:rPr>
         <w:t>Git Link:</w:t>
       </w:r>
@@ -1351,7 +2078,7 @@
           <w:sz w:val="28"/>
           <w:szCs w:val="28"/>
           <w:u w:val="single"/>
-          <w:lang w:val="nl-NL"/>
+          <w:lang w:val="en-US"/>
         </w:rPr>
         <w:t xml:space="preserve"> </w:t>
       </w:r>
@@ -1362,15 +2089,15 @@
           <w:rFonts w:cstheme="minorHAnsi"/>
           <w:sz w:val="24"/>
           <w:szCs w:val="24"/>
-          <w:lang w:val="nl-NL"/>
-        </w:rPr>
-      </w:pPr>
-      <w:r>
-        <w:rPr>
-          <w:rFonts w:cstheme="minorHAnsi"/>
-          <w:sz w:val="24"/>
-          <w:szCs w:val="24"/>
-          <w:lang w:val="nl-NL"/>
+          <w:lang w:val="en-US"/>
+        </w:rPr>
+      </w:pPr>
+      <w:r>
+        <w:rPr>
+          <w:rFonts w:cstheme="minorHAnsi"/>
+          <w:sz w:val="24"/>
+          <w:szCs w:val="24"/>
+          <w:lang w:val="en-US"/>
         </w:rPr>
         <w:t>https://github.com/BeccaDreams/SWEN2_Tour_Planner</w:t>
       </w:r>
@@ -1386,7 +2113,7 @@
 </file>
 
 <file path=word/numbering.xml><?xml version="1.0" encoding="utf-8"?>
-<w:numbering xmlns:wpc="http://schemas.microsoft.com/office/word/2010/wordprocessingCanvas" xmlns:cx="http://schemas.microsoft.com/office/drawing/2014/chartex" xmlns:cx1="http://schemas.microsoft.com/office/drawing/2015/9/8/chartex" xmlns:cx2="http://schemas.microsoft.com/office/drawing/2015/10/21/chartex" xmlns:cx3="http://schemas.microsoft.com/office/drawing/2016/5/9/chartex" xmlns:cx4="http://schemas.microsoft.com/office/drawing/2016/5/10/chartex" xmlns:cx5="http://schemas.microsoft.com/office/drawing/2016/5/11/chartex" xmlns:cx6="http://schemas.microsoft.com/office/drawing/2016/5/12/chartex" xmlns:cx7="http://schemas.microsoft.com/office/drawing/2016/5/13/chartex" xmlns:cx8="http://schemas.microsoft.com/office/drawing/2016/5/14/chartex" xmlns:mc="http://schemas.openxmlformats.org/markup-compatibility/2006" xmlns:aink="http://schemas.microsoft.com/office/drawing/2016/ink" xmlns:am3d="http://schemas.microsoft.com/office/drawing/2017/model3d" xmlns:o="urn:schemas-microsoft-com:office:office" xmlns:r="http://schemas.openxmlformats.org/officeDocument/2006/relationships" xmlns:m="http://schemas.openxmlformats.org/officeDocument/2006/math" xmlns:v="urn:schemas-microsoft-com:vml" xmlns:wp14="http://schemas.microsoft.com/office/word/2010/wordprocessingDrawing" xmlns:wp="http://schemas.openxmlformats.org/drawingml/2006/wordprocessingDrawing" xmlns:w10="urn:schemas-microsoft-com:office:word" xmlns:w="http://schemas.openxmlformats.org/wordprocessingml/2006/main" xmlns:w14="http://schemas.microsoft.com/office/word/2010/wordml" xmlns:w15="http://schemas.microsoft.com/office/word/2012/wordml" xmlns:w16cex="http://schemas.microsoft.com/office/word/2018/wordml/cex" xmlns:w16cid="http://schemas.microsoft.com/office/word/2016/wordml/cid" xmlns:w16="http://schemas.microsoft.com/office/word/2018/wordml" xmlns:w16sdtdh="http://schemas.microsoft.com/office/word/2020/wordml/sdtdatahash" xmlns:w16se="http://schemas.microsoft.com/office/word/2015/wordml/symex" xmlns:wpg="http://schemas.microsoft.com/office/word/2010/wordprocessingGroup" xmlns:wpi="http://schemas.microsoft.com/office/word/2010/wordprocessingInk" xmlns:wne="http://schemas.microsoft.com/office/word/2006/wordml" xmlns:wps="http://schemas.microsoft.com/office/word/2010/wordprocessingShape" mc:Ignorable="w14 w15 w16se w16cid w16 w16cex w16sdtdh wp14">
+<w:numbering xmlns:wpc="http://schemas.microsoft.com/office/word/2010/wordprocessingCanvas" xmlns:cx="http://schemas.microsoft.com/office/drawing/2014/chartex" xmlns:cx1="http://schemas.microsoft.com/office/drawing/2015/9/8/chartex" xmlns:cx2="http://schemas.microsoft.com/office/drawing/2015/10/21/chartex" xmlns:cx3="http://schemas.microsoft.com/office/drawing/2016/5/9/chartex" xmlns:cx4="http://schemas.microsoft.com/office/drawing/2016/5/10/chartex" xmlns:cx5="http://schemas.microsoft.com/office/drawing/2016/5/11/chartex" xmlns:cx6="http://schemas.microsoft.com/office/drawing/2016/5/12/chartex" xmlns:cx7="http://schemas.microsoft.com/office/drawing/2016/5/13/chartex" xmlns:cx8="http://schemas.microsoft.com/office/drawing/2016/5/14/chartex" xmlns:mc="http://schemas.openxmlformats.org/markup-compatibility/2006" xmlns:aink="http://schemas.microsoft.com/office/drawing/2016/ink" xmlns:am3d="http://schemas.microsoft.com/office/drawing/2017/model3d" xmlns:o="urn:schemas-microsoft-com:office:office" xmlns:oel="http://schemas.microsoft.com/office/2019/extlst" xmlns:r="http://schemas.openxmlformats.org/officeDocument/2006/relationships" xmlns:m="http://schemas.openxmlformats.org/officeDocument/2006/math" xmlns:v="urn:schemas-microsoft-com:vml" xmlns:wp14="http://schemas.microsoft.com/office/word/2010/wordprocessingDrawing" xmlns:wp="http://schemas.openxmlformats.org/drawingml/2006/wordprocessingDrawing" xmlns:w10="urn:schemas-microsoft-com:office:word" xmlns:w="http://schemas.openxmlformats.org/wordprocessingml/2006/main" xmlns:w14="http://schemas.microsoft.com/office/word/2010/wordml" xmlns:w15="http://schemas.microsoft.com/office/word/2012/wordml" xmlns:w16cex="http://schemas.microsoft.com/office/word/2018/wordml/cex" xmlns:w16cid="http://schemas.microsoft.com/office/word/2016/wordml/cid" xmlns:w16="http://schemas.microsoft.com/office/word/2018/wordml" xmlns:w16sdtdh="http://schemas.microsoft.com/office/word/2020/wordml/sdtdatahash" xmlns:w16se="http://schemas.microsoft.com/office/word/2015/wordml/symex" xmlns:wpg="http://schemas.microsoft.com/office/word/2010/wordprocessingGroup" xmlns:wpi="http://schemas.microsoft.com/office/word/2010/wordprocessingInk" xmlns:wne="http://schemas.microsoft.com/office/word/2006/wordml" xmlns:wps="http://schemas.microsoft.com/office/word/2010/wordprocessingShape" mc:Ignorable="w14 w15 w16se w16cid w16 w16cex w16sdtdh wp14">
   <w:abstractNum w:abstractNumId="0" w15:restartNumberingAfterBreak="0">
     <w:nsid w:val="3D1F7EE1"/>
     <w:multiLevelType w:val="hybridMultilevel"/>
@@ -1613,10 +2340,10 @@
       </w:rPr>
     </w:lvl>
   </w:abstractNum>
-  <w:num w:numId="1">
+  <w:num w:numId="1" w16cid:durableId="1372919246">
     <w:abstractNumId w:val="0"/>
   </w:num>
-  <w:num w:numId="2">
+  <w:num w:numId="2" w16cid:durableId="217978976">
     <w:abstractNumId w:val="1"/>
   </w:num>
 </w:numbering>

</xml_diff>

<commit_message>
Finished Protocol+Added some details
if !folders.exist, create one, tour details (time,distance)
deleted some unused classes/functions
</commit_message>
<xml_diff>
--- a/Protokoll.docx
+++ b/Protokoll.docx
@@ -475,6 +475,15 @@
         </w:rPr>
         <w:t xml:space="preserve"> </w:t>
       </w:r>
+      <w:r>
+        <w:rPr>
+          <w:rFonts w:cstheme="minorHAnsi"/>
+          <w:sz w:val="24"/>
+          <w:szCs w:val="24"/>
+          <w:lang w:val="en-US"/>
+        </w:rPr>
+        <w:br/>
+      </w:r>
     </w:p>
     <w:p>
       <w:pPr>
@@ -1368,9 +1377,30 @@
           <w:rFonts w:cstheme="minorHAnsi"/>
           <w:sz w:val="24"/>
           <w:szCs w:val="24"/>
-          <w:lang w:val="en-US"/>
-        </w:rPr>
-        <w:t>Use Case 8: Import/Export Report</w:t>
+          <w:u w:val="single"/>
+          <w:lang w:val="en-US"/>
+        </w:rPr>
+        <w:t>Use Case 8:</w:t>
+      </w:r>
+      <w:r>
+        <w:rPr>
+          <w:rFonts w:cstheme="minorHAnsi"/>
+          <w:sz w:val="24"/>
+          <w:szCs w:val="24"/>
+          <w:u w:val="single"/>
+          <w:lang w:val="en-US"/>
+        </w:rPr>
+        <w:t xml:space="preserve"> </w:t>
+      </w:r>
+      <w:r>
+        <w:rPr>
+          <w:rFonts w:cstheme="minorHAnsi"/>
+          <w:sz w:val="24"/>
+          <w:szCs w:val="24"/>
+          <w:u w:val="single"/>
+          <w:lang w:val="en-US"/>
+        </w:rPr>
+        <w:t>Export Report</w:t>
       </w:r>
       <w:r>
         <w:rPr>
@@ -1380,6 +1410,163 @@
           <w:lang w:val="en-US"/>
         </w:rPr>
         <w:br/>
+      </w:r>
+      <w:r>
+        <w:rPr>
+          <w:rFonts w:cstheme="minorHAnsi"/>
+          <w:sz w:val="24"/>
+          <w:szCs w:val="24"/>
+          <w:lang w:val="en-US"/>
+        </w:rPr>
+        <w:t xml:space="preserve">The User selects “File” in the toolbar and clicks on the option export. This calls the </w:t>
+      </w:r>
+      <w:proofErr w:type="spellStart"/>
+      <w:r>
+        <w:rPr>
+          <w:rFonts w:cstheme="minorHAnsi"/>
+          <w:sz w:val="24"/>
+          <w:szCs w:val="24"/>
+          <w:lang w:val="en-US"/>
+        </w:rPr>
+        <w:t>TourController</w:t>
+      </w:r>
+      <w:proofErr w:type="spellEnd"/>
+      <w:r>
+        <w:rPr>
+          <w:rFonts w:cstheme="minorHAnsi"/>
+          <w:sz w:val="24"/>
+          <w:szCs w:val="24"/>
+          <w:lang w:val="en-US"/>
+        </w:rPr>
+        <w:t xml:space="preserve"> </w:t>
+      </w:r>
+      <w:r>
+        <w:rPr>
+          <w:rFonts w:cstheme="minorHAnsi"/>
+          <w:sz w:val="24"/>
+          <w:szCs w:val="24"/>
+          <w:lang w:val="en-US"/>
+        </w:rPr>
+        <w:t>on</w:t>
+      </w:r>
+      <w:r>
+        <w:rPr>
+          <w:rFonts w:cstheme="minorHAnsi"/>
+          <w:sz w:val="24"/>
+          <w:szCs w:val="24"/>
+          <w:lang w:val="en-US"/>
+        </w:rPr>
+        <w:t xml:space="preserve"> the Business Layer which creates a new list of the tours and sends them to the JSON Exporter to save a </w:t>
+      </w:r>
+      <w:proofErr w:type="spellStart"/>
+      <w:r>
+        <w:rPr>
+          <w:rFonts w:cstheme="minorHAnsi"/>
+          <w:sz w:val="24"/>
+          <w:szCs w:val="24"/>
+          <w:lang w:val="en-US"/>
+        </w:rPr>
+        <w:t>json</w:t>
+      </w:r>
+      <w:proofErr w:type="spellEnd"/>
+      <w:r>
+        <w:rPr>
+          <w:rFonts w:cstheme="minorHAnsi"/>
+          <w:sz w:val="24"/>
+          <w:szCs w:val="24"/>
+          <w:lang w:val="en-US"/>
+        </w:rPr>
+        <w:t xml:space="preserve"> file in the export folder.</w:t>
+      </w:r>
+    </w:p>
+    <w:p>
+      <w:pPr>
+        <w:rPr>
+          <w:rFonts w:cstheme="minorHAnsi"/>
+          <w:sz w:val="24"/>
+          <w:szCs w:val="24"/>
+          <w:lang w:val="en-US"/>
+        </w:rPr>
+      </w:pPr>
+      <w:r>
+        <w:rPr>
+          <w:rFonts w:cstheme="minorHAnsi"/>
+          <w:sz w:val="24"/>
+          <w:szCs w:val="24"/>
+          <w:u w:val="single"/>
+          <w:lang w:val="en-US"/>
+        </w:rPr>
+        <w:t>Use Case 9: Import Report</w:t>
+      </w:r>
+      <w:r>
+        <w:rPr>
+          <w:rFonts w:cstheme="minorHAnsi"/>
+          <w:sz w:val="24"/>
+          <w:szCs w:val="24"/>
+          <w:lang w:val="en-US"/>
+        </w:rPr>
+        <w:br/>
+        <w:t xml:space="preserve">The User selects “File” in the toolbar and clicks on the option Import. This calls the </w:t>
+      </w:r>
+      <w:proofErr w:type="spellStart"/>
+      <w:r>
+        <w:rPr>
+          <w:rFonts w:cstheme="minorHAnsi"/>
+          <w:sz w:val="24"/>
+          <w:szCs w:val="24"/>
+          <w:lang w:val="en-US"/>
+        </w:rPr>
+        <w:t>TourController</w:t>
+      </w:r>
+      <w:proofErr w:type="spellEnd"/>
+      <w:r>
+        <w:rPr>
+          <w:rFonts w:cstheme="minorHAnsi"/>
+          <w:sz w:val="24"/>
+          <w:szCs w:val="24"/>
+          <w:lang w:val="en-US"/>
+        </w:rPr>
+        <w:t xml:space="preserve"> on the Business Layer which imports the </w:t>
+      </w:r>
+      <w:proofErr w:type="spellStart"/>
+      <w:r>
+        <w:rPr>
+          <w:rFonts w:cstheme="minorHAnsi"/>
+          <w:sz w:val="24"/>
+          <w:szCs w:val="24"/>
+          <w:lang w:val="en-US"/>
+        </w:rPr>
+        <w:t>json</w:t>
+      </w:r>
+      <w:proofErr w:type="spellEnd"/>
+      <w:r>
+        <w:rPr>
+          <w:rFonts w:cstheme="minorHAnsi"/>
+          <w:sz w:val="24"/>
+          <w:szCs w:val="24"/>
+          <w:lang w:val="en-US"/>
+        </w:rPr>
+        <w:t xml:space="preserve"> file from the import folder and adds the tours to a new tour list. This list is sent to the </w:t>
+      </w:r>
+      <w:proofErr w:type="spellStart"/>
+      <w:r>
+        <w:rPr>
+          <w:rFonts w:cstheme="minorHAnsi"/>
+          <w:sz w:val="24"/>
+          <w:szCs w:val="24"/>
+          <w:lang w:val="en-US"/>
+        </w:rPr>
+        <w:t>TourDataHandler</w:t>
+      </w:r>
+      <w:proofErr w:type="spellEnd"/>
+      <w:r>
+        <w:rPr>
+          <w:rFonts w:cstheme="minorHAnsi"/>
+          <w:sz w:val="24"/>
+          <w:szCs w:val="24"/>
+          <w:lang w:val="en-US"/>
+        </w:rPr>
+        <w:t xml:space="preserve"> from the Data Access Layer to store them in the database.</w:t>
       </w:r>
     </w:p>
     <w:p>
@@ -1598,6 +1785,28 @@
           <w:u w:val="single"/>
           <w:lang w:val="en-US"/>
         </w:rPr>
+        <w:br w:type="page"/>
+      </w:r>
+    </w:p>
+    <w:p>
+      <w:pPr>
+        <w:rPr>
+          <w:rFonts w:cstheme="minorHAnsi"/>
+          <w:sz w:val="24"/>
+          <w:szCs w:val="24"/>
+          <w:u w:val="single"/>
+          <w:lang w:val="en-US"/>
+        </w:rPr>
+      </w:pPr>
+      <w:r>
+        <w:rPr>
+          <w:rFonts w:cstheme="minorHAnsi"/>
+          <w:sz w:val="24"/>
+          <w:szCs w:val="24"/>
+          <w:u w:val="single"/>
+          <w:lang w:val="en-US"/>
+        </w:rPr>
+        <w:lastRenderedPageBreak/>
         <w:t>L</w:t>
       </w:r>
       <w:r>
@@ -1873,7 +2082,6 @@
           <w:szCs w:val="24"/>
           <w:lang w:val="en-US"/>
         </w:rPr>
-        <w:lastRenderedPageBreak/>
         <w:t>W</w:t>
       </w:r>
       <w:r>
@@ -1947,6 +2155,33 @@
           <w:lang w:val="en-US"/>
         </w:rPr>
       </w:pPr>
+      <w:r>
+        <w:rPr>
+          <w:rFonts w:cstheme="minorHAnsi"/>
+          <w:sz w:val="24"/>
+          <w:szCs w:val="24"/>
+          <w:lang w:val="en-US"/>
+        </w:rPr>
+        <w:t>We decided to test the Business Layer</w:t>
+      </w:r>
+      <w:r>
+        <w:rPr>
+          <w:rFonts w:cstheme="minorHAnsi"/>
+          <w:sz w:val="24"/>
+          <w:szCs w:val="24"/>
+          <w:lang w:val="en-US"/>
+        </w:rPr>
+        <w:t xml:space="preserve"> and Data Access Layer</w:t>
+      </w:r>
+      <w:r>
+        <w:rPr>
+          <w:rFonts w:cstheme="minorHAnsi"/>
+          <w:sz w:val="24"/>
+          <w:szCs w:val="24"/>
+          <w:lang w:val="en-US"/>
+        </w:rPr>
+        <w:t>, because it was important for us that the tour and map creation as well as the log creation works. Since we had our problems with the MVVM for the longest time.</w:t>
+      </w:r>
     </w:p>
     <w:p>
       <w:pPr>
@@ -2069,18 +2304,6 @@
           <w:lang w:val="en-US"/>
         </w:rPr>
         <w:t>Git Link:</w:t>
-      </w:r>
-      <w:r>
-        <w:rPr>
-          <w:rFonts w:cstheme="minorHAnsi"/>
-          <w:b/>
-          <w:bCs/>
-          <w:sz w:val="28"/>
-          <w:szCs w:val="28"/>
-          <w:u w:val="single"/>
-          <w:lang w:val="en-US"/>
-        </w:rPr>
-        <w:t xml:space="preserve"> </w:t>
       </w:r>
     </w:p>
     <w:p>

</xml_diff>